<commit_message>
Samenvatting toegevoegd aan "Het Voorstel/Voorstel IvhO_v00.01_Draft.docx", Opdrachtinformatie toegevoegd. Enkele punten van commentaar in de vorm van opmerkingen toegevoegd.
git-svn-id: http://svnint.ou.nl:8080/svn/ADL/trunk@2528 80d59baa-9aef-c140-ba76-e18f3b6eea4d
</commit_message>
<xml_diff>
--- a/Inspectie OCW/Het Voorstel/Voorstel IvhO_v00.01_Draft.docx
+++ b/Inspectie OCW/Het Voorstel/Voorstel IvhO_v00.01_Draft.docx
@@ -170,14 +170,9 @@
       <w:bookmarkStart w:id="0" w:name="_Toc255908720"/>
       <w:r>
         <w:lastRenderedPageBreak/>
-        <w:t xml:space="preserve">Contactinformatie </w:t>
-      </w:r>
-      <w:proofErr w:type="spellStart"/>
-      <w:r>
-        <w:t>Ordina</w:t>
+        <w:t>Contactinformatie Ordina</w:t>
       </w:r>
       <w:bookmarkEnd w:id="0"/>
-      <w:proofErr w:type="spellEnd"/>
     </w:p>
     <w:p/>
     <w:p/>
@@ -245,11 +240,9 @@
             <w:pPr>
               <w:cnfStyle w:val="000000000000"/>
             </w:pPr>
-            <w:proofErr w:type="spellStart"/>
             <w:r>
               <w:t>Ordina</w:t>
             </w:r>
-            <w:proofErr w:type="spellEnd"/>
           </w:p>
         </w:tc>
       </w:tr>
@@ -408,74 +401,10 @@
               <w:cnfStyle w:val="000000000000"/>
             </w:pPr>
             <w:r>
-              <w:t>+31 (</w:t>
+              <w:t xml:space="preserve">+31 </w:t>
             </w:r>
             <w:r>
-              <w:t>0</w:t>
-            </w:r>
-            <w:r>
-              <w:t>)</w:t>
-            </w:r>
-            <w:r>
-              <w:t xml:space="preserve">30 – </w:t>
-            </w:r>
-            <w:r>
-              <w:rPr>
-                <w:highlight w:val="magenta"/>
-              </w:rPr>
-              <w:t>0000000</w:t>
-            </w:r>
-          </w:p>
-        </w:tc>
-      </w:tr>
-      <w:tr>
-        <w:trPr>
-          <w:trHeight w:val="283"/>
-        </w:trPr>
-        <w:tc>
-          <w:tcPr>
-            <w:cnfStyle w:val="001000000000"/>
-            <w:tcW w:w="2325" w:type="dxa"/>
-            <w:vAlign w:val="center"/>
-          </w:tcPr>
-          <w:p>
-            <w:r>
-              <w:t>Mobiel</w:t>
-            </w:r>
-          </w:p>
-        </w:tc>
-        <w:tc>
-          <w:tcPr>
-            <w:tcW w:w="5670" w:type="dxa"/>
-            <w:vAlign w:val="center"/>
-          </w:tcPr>
-          <w:p>
-            <w:pPr>
-              <w:cnfStyle w:val="000000000000"/>
-            </w:pPr>
-            <w:r>
-              <w:t>+31 (</w:t>
-            </w:r>
-            <w:r>
-              <w:t>0</w:t>
-            </w:r>
-            <w:r>
-              <w:t>)</w:t>
-            </w:r>
-            <w:r>
-              <w:t xml:space="preserve">6 </w:t>
-            </w:r>
-            <w:r>
-              <w:t>–</w:t>
-            </w:r>
-            <w:r>
-              <w:t xml:space="preserve"> </w:t>
-            </w:r>
-            <w:r>
-              <w:rPr>
-                <w:highlight w:val="magenta"/>
-              </w:rPr>
-              <w:t>0000000</w:t>
+              <w:t>6 51 348895</w:t>
             </w:r>
           </w:p>
         </w:tc>
@@ -567,15 +496,7 @@
     <w:p/>
     <w:p>
       <w:r>
-        <w:t xml:space="preserve">© Copyright </w:t>
-      </w:r>
-      <w:proofErr w:type="spellStart"/>
-      <w:r>
-        <w:t>Ordina</w:t>
-      </w:r>
-      <w:proofErr w:type="spellEnd"/>
-      <w:r>
-        <w:t xml:space="preserve"> </w:t>
+        <w:t xml:space="preserve">© Copyright Ordina </w:t>
       </w:r>
       <w:r>
         <w:t>20</w:t>
@@ -586,15 +507,7 @@
     </w:p>
     <w:p>
       <w:r>
-        <w:t xml:space="preserve">Niets uit dit document mag worden verveelvoudigd, opgeslagen in een geautomatiseerd gegevensbestand of openbaar gemaakt in enige vorm of op enige wijze, hetzij elektronisch, mechanisch, door fotokopieën, opnamen of op enig andere manier, zonder voorafgaande schriftelijke toestemming van </w:t>
-      </w:r>
-      <w:proofErr w:type="spellStart"/>
-      <w:r>
-        <w:t>Ordina</w:t>
-      </w:r>
-      <w:proofErr w:type="spellEnd"/>
-      <w:r>
-        <w:t>. De enige hierop toegestane uitzondering is verspreiding onder uitsluitend die eigen medewerkers van de geadresseerde van de offerte, die voor de beoordeling van de offerte verantwoordelijk zijn.</w:t>
+        <w:t>Niets uit dit document mag worden verveelvoudigd, opgeslagen in een geautomatiseerd gegevensbestand of openbaar gemaakt in enige vorm of op enige wijze, hetzij elektronisch, mechanisch, door fotokopieën, opnamen of op enig andere manier, zonder voorafgaande schriftelijke toestemming van Ordina. De enige hierop toegestane uitzondering is verspreiding onder uitsluitend die eigen medewerkers van de geadresseerde van de offerte, die voor de beoordeling van de offerte verantwoordelijk zijn.</w:t>
       </w:r>
     </w:p>
     <w:p>
@@ -2128,13 +2041,7 @@
           <w:rPr>
             <w:webHidden/>
           </w:rPr>
-          <w:t>1</w:t>
-        </w:r>
-        <w:r>
-          <w:rPr>
-            <w:webHidden/>
-          </w:rPr>
-          <w:t>1</w:t>
+          <w:t>11</w:t>
         </w:r>
         <w:r>
           <w:rPr>
@@ -2472,786 +2379,579 @@
       <w:pPr>
         <w:pStyle w:val="Kop1"/>
       </w:pPr>
-      <w:bookmarkStart w:id="1" w:name="_Toc359603024"/>
       <w:r>
         <w:lastRenderedPageBreak/>
-        <w:t>Inleiding</w:t>
-      </w:r>
-      <w:bookmarkEnd w:id="1"/>
+        <w:t>Samenvatting</w:t>
+      </w:r>
+    </w:p>
+    <w:p>
+      <w:r>
+        <w:t>De Inspectie van het Onderwijs</w:t>
+      </w:r>
+      <w:r>
+        <w:t xml:space="preserve"> heeft Ordina uitgedaagd om een voorstel te doen voor het integreren sanctietrajecten in het informatiesysteem Ibis. Ordina heeft de handschoen opgenomen, omdat zij wil laten zien wat Ordina bedoelt met </w:t>
+      </w:r>
+      <w:proofErr w:type="spellStart"/>
+      <w:r>
+        <w:t>regelgebaseerd</w:t>
+      </w:r>
+      <w:proofErr w:type="spellEnd"/>
+      <w:r>
+        <w:t xml:space="preserve"> ontwerpen en ingebouwde </w:t>
+      </w:r>
+      <w:proofErr w:type="spellStart"/>
+      <w:r>
+        <w:t>compliance</w:t>
+      </w:r>
+      <w:proofErr w:type="spellEnd"/>
+      <w:r>
+        <w:t xml:space="preserve">. </w:t>
+      </w:r>
+      <w:r>
+        <w:t>Hiertoe  heeft een team van drie specialisten in regelbeheersing (Stefan Hersbach, Han Joosten en Richard ter Mors) i</w:t>
+      </w:r>
+      <w:r>
+        <w:t xml:space="preserve">n de periode van 7 juni 2013 tot 1 juli 2013 een </w:t>
+      </w:r>
+      <w:proofErr w:type="spellStart"/>
+      <w:r>
+        <w:t>proof-of-concept</w:t>
+      </w:r>
+      <w:proofErr w:type="spellEnd"/>
+      <w:r>
+        <w:t xml:space="preserve"> uit</w:t>
+      </w:r>
+      <w:r>
+        <w:t>ge</w:t>
+      </w:r>
+      <w:r>
+        <w:t>voer</w:t>
+      </w:r>
+      <w:r>
+        <w:t>d</w:t>
+      </w:r>
+      <w:r>
+        <w:t>.</w:t>
+      </w:r>
+      <w:r>
+        <w:t xml:space="preserve"> Dit voorstel is het resultaat. De onderbouwing van het voorstel bestaat uit:</w:t>
+      </w:r>
+    </w:p>
+    <w:p>
+      <w:pPr>
+        <w:pStyle w:val="Lijstalinea"/>
+        <w:numPr>
+          <w:ilvl w:val="0"/>
+          <w:numId w:val="35"/>
+        </w:numPr>
+      </w:pPr>
+      <w:r>
+        <w:t>Alle</w:t>
+      </w:r>
+      <w:r>
+        <w:t xml:space="preserve"> onderbouwing die in </w:t>
+      </w:r>
+      <w:r>
+        <w:t>het voorliggende</w:t>
+      </w:r>
+      <w:r>
+        <w:t xml:space="preserve"> document is beschreven;</w:t>
+      </w:r>
+    </w:p>
+    <w:p>
+      <w:pPr>
+        <w:pStyle w:val="Lijstalinea"/>
+        <w:numPr>
+          <w:ilvl w:val="0"/>
+          <w:numId w:val="35"/>
+        </w:numPr>
+      </w:pPr>
+      <w:r>
+        <w:t>Een functionele specificatie, inclusief gegevensmodel, die aantoont dat het integreren van het sanctieproces zonder wijziging van het Ibis datamodel mogelijk is.</w:t>
+      </w:r>
+    </w:p>
+    <w:p>
+      <w:pPr>
+        <w:pStyle w:val="Lijstalinea"/>
+        <w:numPr>
+          <w:ilvl w:val="0"/>
+          <w:numId w:val="35"/>
+        </w:numPr>
+      </w:pPr>
+      <w:r>
+        <w:t xml:space="preserve">Een </w:t>
+      </w:r>
+      <w:proofErr w:type="spellStart"/>
+      <w:r>
+        <w:t>prototype-studie</w:t>
+      </w:r>
+      <w:proofErr w:type="spellEnd"/>
+      <w:r>
+        <w:t>, die bewijst dat de voorgestelde integratie bouwbaar is.</w:t>
+      </w:r>
+    </w:p>
+    <w:p>
+      <w:r>
+        <w:t xml:space="preserve">Doel van dit voorstel is om </w:t>
+      </w:r>
+      <w:r>
+        <w:t xml:space="preserve">de </w:t>
+      </w:r>
+      <w:r>
+        <w:t xml:space="preserve">vernieuwingsagenda van de </w:t>
+      </w:r>
+      <w:r>
+        <w:t xml:space="preserve">Inspectie </w:t>
+      </w:r>
+      <w:r>
+        <w:t>te versnellen.</w:t>
+      </w:r>
+      <w:r>
+        <w:t xml:space="preserve"> Als resultaat van deze </w:t>
+      </w:r>
+      <w:proofErr w:type="spellStart"/>
+      <w:r>
+        <w:t>Proof-of-Concept</w:t>
+      </w:r>
+      <w:proofErr w:type="spellEnd"/>
+      <w:r>
+        <w:t xml:space="preserve"> krijgt de Inspectie:</w:t>
+      </w:r>
+    </w:p>
+    <w:p>
+      <w:pPr>
+        <w:pStyle w:val="Lijstalinea"/>
+        <w:numPr>
+          <w:ilvl w:val="0"/>
+          <w:numId w:val="36"/>
+        </w:numPr>
+      </w:pPr>
+      <w:r>
+        <w:t xml:space="preserve">Een vooronderzoek naar de gewenste integratie van sanctietrajecten in Ibis, waarin een conceptuele analyse en een gegevensanalyse zijn verwerkt in de </w:t>
+      </w:r>
+      <w:proofErr w:type="spellStart"/>
+      <w:r>
+        <w:t>deliverable</w:t>
+      </w:r>
+      <w:proofErr w:type="spellEnd"/>
+      <w:r>
+        <w:t xml:space="preserve"> “functionele specificatie”. Het afstemmen van deze integratie met de lopende transitie van Ibis kan, indien gewenst, op basis van deze analyses per heden plaatsvinden.</w:t>
+      </w:r>
+    </w:p>
+    <w:p>
+      <w:pPr>
+        <w:pStyle w:val="Lijstalinea"/>
+        <w:numPr>
+          <w:ilvl w:val="0"/>
+          <w:numId w:val="36"/>
+        </w:numPr>
+      </w:pPr>
+      <w:r>
+        <w:t>Inzicht in een werkwijze van Ordina, die vanuit de juridische werkelijkheid informatievoorziening aanpakt. Hierdoor krijgt de Inspectie meer zekerheid dat gerealiseerde functionaliteit aansluit bij de wensen van gebruikers en voldoet aan de geldende regelgeving.</w:t>
+      </w:r>
+    </w:p>
+    <w:p>
+      <w:pPr>
+        <w:pStyle w:val="Lijstalinea"/>
+        <w:numPr>
+          <w:ilvl w:val="0"/>
+          <w:numId w:val="36"/>
+        </w:numPr>
+      </w:pPr>
+      <w:r>
+        <w:t xml:space="preserve">Zekerheid over de bouwbaarheid van dit voorstel, door de aanwezigheid van een prototype. Omdat dit prototype sanctietrajecten </w:t>
+      </w:r>
+      <w:r>
+        <w:t>laat zien in de gedaante van werkende software, kunnen deze prototypes ook gebruikt worden voor een validatie door toekomstige gebruikers.</w:t>
+      </w:r>
+    </w:p>
+    <w:p>
+      <w:r>
+        <w:t>Concreet stelt Ordina de volgende stappen voor:</w:t>
+      </w:r>
+    </w:p>
+    <w:p>
+      <w:pPr>
+        <w:pStyle w:val="Lijstalinea"/>
+        <w:numPr>
+          <w:ilvl w:val="0"/>
+          <w:numId w:val="37"/>
+        </w:numPr>
+      </w:pPr>
+      <w:r>
+        <w:t xml:space="preserve">Gebruik de zomer om alle voorbereidingen te treffen voor het uitbreiden van functionaliteit in Ibis, zoals een plan van aanpak, business case, enzovoorts. Zet hiervoor het bestaande team in, aangevuld met een drietal specialisten vanuit de Inspectie. Hanteer een </w:t>
+      </w:r>
+      <w:proofErr w:type="spellStart"/>
+      <w:r>
+        <w:t>timebox-sturing</w:t>
+      </w:r>
+      <w:proofErr w:type="spellEnd"/>
+      <w:r>
+        <w:t xml:space="preserve"> tot 15 september.</w:t>
+      </w:r>
+    </w:p>
+    <w:p>
+      <w:pPr>
+        <w:pStyle w:val="Lijstalinea"/>
+        <w:numPr>
+          <w:ilvl w:val="0"/>
+          <w:numId w:val="37"/>
+        </w:numPr>
+      </w:pPr>
+      <w:r>
+        <w:t>Gebruik het najaar om de volgende maatregelen uit te voeren:</w:t>
+      </w:r>
+    </w:p>
+    <w:p>
+      <w:pPr>
+        <w:pStyle w:val="Lijstalinea"/>
+        <w:numPr>
+          <w:ilvl w:val="1"/>
+          <w:numId w:val="37"/>
+        </w:numPr>
+      </w:pPr>
+      <w:r>
+        <w:t xml:space="preserve">Toevoegen van sanctietrajecten in Ibis, waaronder begrepen 16 extra bedrijfsservices die nog extra gemaakt moeten worden. Mik op 1 oktober als </w:t>
+      </w:r>
+      <w:proofErr w:type="spellStart"/>
+      <w:r>
+        <w:t>in-productie-datum</w:t>
+      </w:r>
+      <w:proofErr w:type="spellEnd"/>
+      <w:r>
+        <w:t>.</w:t>
+      </w:r>
+    </w:p>
+    <w:p>
+      <w:pPr>
+        <w:pStyle w:val="Lijstalinea"/>
+        <w:numPr>
+          <w:ilvl w:val="1"/>
+          <w:numId w:val="37"/>
+        </w:numPr>
+      </w:pPr>
+      <w:r>
+        <w:t xml:space="preserve">Toevoegen van signaleringsfunctionaliteit in Ibis op basis van regelbeheersing. Mik op 1 december als </w:t>
+      </w:r>
+      <w:proofErr w:type="spellStart"/>
+      <w:r>
+        <w:t>in-productie-datum</w:t>
+      </w:r>
+      <w:proofErr w:type="spellEnd"/>
+      <w:r>
+        <w:t>.</w:t>
+      </w:r>
+    </w:p>
+    <w:p>
+      <w:pPr>
+        <w:pStyle w:val="Lijstalinea"/>
+        <w:numPr>
+          <w:ilvl w:val="1"/>
+          <w:numId w:val="37"/>
+        </w:numPr>
+      </w:pPr>
+      <w:r>
+        <w:t>Borgen dat op enig moment de juiste regels (in juridische zin) worden gehanteerd binnen Ibis.</w:t>
+      </w:r>
+      <w:r>
+        <w:t xml:space="preserve"> Dit is een continu proces, omdat uitvoeringsregels steeds veranderen.</w:t>
+      </w:r>
     </w:p>
     <w:p>
       <w:pPr>
         <w:pStyle w:val="Kop2"/>
       </w:pPr>
-      <w:bookmarkStart w:id="2" w:name="_Toc237683731"/>
-      <w:bookmarkStart w:id="3" w:name="_Toc359603025"/>
-      <w:r>
-        <w:t>Algemeen</w:t>
-      </w:r>
-      <w:bookmarkEnd w:id="2"/>
-      <w:bookmarkEnd w:id="3"/>
-    </w:p>
-    <w:p>
-      <w:r>
-        <w:t xml:space="preserve">SH: </w:t>
+      <w:r>
+        <w:t>Opdracht</w:t>
+      </w:r>
+    </w:p>
+    <w:p>
+      <w:r>
+        <w:t xml:space="preserve">Opdrachtgever </w:t>
+      </w:r>
+      <w:r>
+        <w:t xml:space="preserve">is  de </w:t>
       </w:r>
       <w:proofErr w:type="spellStart"/>
       <w:r>
-        <w:t>Aanleidng</w:t>
+        <w:t>De</w:t>
       </w:r>
       <w:proofErr w:type="spellEnd"/>
       <w:r>
-        <w:t xml:space="preserve"> van de "Uitdaging"</w:t>
-      </w:r>
-    </w:p>
-    <w:p/>
-    <w:p>
-      <w:r>
-        <w:t>SH: en de winner is:.......</w:t>
-      </w:r>
-    </w:p>
-    <w:p/>
-    <w:p>
-      <w:r>
-        <w:t xml:space="preserve">SH: doel/wat </w:t>
+        <w:t xml:space="preserve"> Inspectie van het Onderwijs</w:t>
+      </w:r>
+      <w:r>
+        <w:t xml:space="preserve"> </w:t>
+      </w:r>
+      <w:r>
+        <w:t xml:space="preserve">te </w:t>
+      </w:r>
+      <w:r>
+        <w:t>Utrecht.</w:t>
+      </w:r>
+      <w:r>
+        <w:t xml:space="preserve"> De opdracht is verleend door Dion Kotteman, directeur van de Inspectie, op 6 juni 2013.</w:t>
+      </w:r>
+      <w:r>
+        <w:t xml:space="preserve"> </w:t>
+      </w:r>
+      <w:r>
+        <w:t xml:space="preserve"> </w:t>
+      </w:r>
+      <w:r>
+        <w:t>Contactperso</w:t>
+      </w:r>
+      <w:r>
+        <w:t>on</w:t>
+      </w:r>
+      <w:r>
+        <w:t xml:space="preserve"> </w:t>
+      </w:r>
+      <w:r>
+        <w:t>vanuit opdrachtgever</w:t>
+      </w:r>
+      <w:r>
+        <w:t xml:space="preserve"> is Annemiek  Vermeer, tel. 06-27743569, mail: </w:t>
       </w:r>
       <w:proofErr w:type="spellStart"/>
       <w:r>
-        <w:t>houdditrdan</w:t>
+        <w:t>a</w:t>
+      </w:r>
+      <w:r>
+        <w:t>.vermeer</w:t>
       </w:r>
       <w:proofErr w:type="spellEnd"/>
       <w:r>
-        <w:t xml:space="preserve"> in....</w:t>
-      </w:r>
-    </w:p>
-    <w:p/>
-    <w:p/>
+        <w:t>@owinsp.nl.</w:t>
+      </w:r>
+    </w:p>
+    <w:p>
+      <w:r>
+        <w:t>De o</w:t>
+      </w:r>
+      <w:r>
+        <w:t xml:space="preserve">pdrachtnemer is Ordina </w:t>
+      </w:r>
+      <w:r>
+        <w:t xml:space="preserve">N.V. </w:t>
+      </w:r>
+      <w:r>
+        <w:t xml:space="preserve">te </w:t>
+      </w:r>
+      <w:r>
+        <w:t>Nieuwegein</w:t>
+      </w:r>
+      <w:r>
+        <w:t xml:space="preserve">. </w:t>
+      </w:r>
+      <w:r>
+        <w:t xml:space="preserve"> </w:t>
+      </w:r>
+      <w:r>
+        <w:t>Contactpersoon vanuit opdrachtgever is Stef Joosten, tel.</w:t>
+      </w:r>
+    </w:p>
+    <w:p>
+      <w:pPr>
+        <w:rPr>
+          <w:lang w:val="en-US"/>
+        </w:rPr>
+      </w:pPr>
+      <w:r>
+        <w:rPr>
+          <w:lang w:val="en-US"/>
+        </w:rPr>
+        <w:t>06-51348895, mail: stef.joosten@ordina.nl.</w:t>
+      </w:r>
+    </w:p>
+    <w:p>
+      <w:r>
+        <w:t>De opdracht is opgeleverd op 1 juli 2013 in Nieuwegein.</w:t>
+      </w:r>
+    </w:p>
     <w:p>
       <w:pPr>
         <w:pStyle w:val="Kop2"/>
-      </w:pPr>
-      <w:bookmarkStart w:id="4" w:name="_Toc359603026"/>
-      <w:r>
-        <w:t>Opdrachtgever</w:t>
-      </w:r>
-      <w:bookmarkEnd w:id="4"/>
-    </w:p>
-    <w:p>
-      <w:pPr>
-        <w:rPr>
-          <w:rFonts w:cs="Arial"/>
-        </w:rPr>
-      </w:pPr>
-      <w:r>
-        <w:t xml:space="preserve">De </w:t>
-      </w:r>
+        <w:rPr>
+          <w:lang w:val="de-DE"/>
+        </w:rPr>
+      </w:pPr>
       <w:proofErr w:type="spellStart"/>
       <w:r>
-        <w:t>opodrachtgevers</w:t>
+        <w:rPr>
+          <w:lang w:val="de-DE"/>
+        </w:rPr>
+        <w:t>Leeswijzer</w:t>
       </w:r>
       <w:proofErr w:type="spellEnd"/>
-      <w:r>
-        <w:t xml:space="preserve"> is  de </w:t>
-      </w:r>
+    </w:p>
+    <w:p>
+      <w:pPr>
+        <w:rPr>
+          <w:lang w:val="de-DE"/>
+        </w:rPr>
+      </w:pPr>
       <w:proofErr w:type="spellStart"/>
       <w:r>
-        <w:t>De</w:t>
+        <w:rPr>
+          <w:lang w:val="de-DE"/>
+        </w:rPr>
+        <w:t>Dit</w:t>
       </w:r>
       <w:proofErr w:type="spellEnd"/>
       <w:r>
-        <w:t xml:space="preserve"> Inspectie van het Onderwijs</w:t>
-      </w:r>
-      <w:r>
+        <w:rPr>
+          <w:lang w:val="de-DE"/>
+        </w:rPr>
         <w:t xml:space="preserve"> </w:t>
       </w:r>
-      <w:r>
-        <w:t xml:space="preserve">te </w:t>
-      </w:r>
-      <w:r>
-        <w:t xml:space="preserve">Utrecht. </w:t>
-      </w:r>
-      <w:r>
-        <w:rPr>
-          <w:rFonts w:cs="Arial"/>
-        </w:rPr>
-        <w:t>Contactperso</w:t>
-      </w:r>
-      <w:r>
-        <w:rPr>
-          <w:rFonts w:cs="Arial"/>
-        </w:rPr>
-        <w:t>on</w:t>
-      </w:r>
-      <w:r>
-        <w:rPr>
-          <w:rFonts w:cs="Arial"/>
+      <w:proofErr w:type="spellStart"/>
+      <w:r>
+        <w:rPr>
+          <w:lang w:val="de-DE"/>
+        </w:rPr>
+        <w:t>document</w:t>
+      </w:r>
+      <w:proofErr w:type="spellEnd"/>
+      <w:r>
+        <w:rPr>
+          <w:lang w:val="de-DE"/>
         </w:rPr>
         <w:t xml:space="preserve"> </w:t>
       </w:r>
-      <w:r>
-        <w:rPr>
-          <w:rFonts w:cs="Arial"/>
-        </w:rPr>
-        <w:t>vanuit opdrachtgever</w:t>
-      </w:r>
-      <w:r>
-        <w:rPr>
-          <w:rFonts w:cs="Arial"/>
+      <w:proofErr w:type="spellStart"/>
+      <w:r>
+        <w:rPr>
+          <w:lang w:val="de-DE"/>
+        </w:rPr>
+        <w:t>bevat</w:t>
+      </w:r>
+      <w:proofErr w:type="spellEnd"/>
+      <w:r>
+        <w:rPr>
+          <w:lang w:val="de-DE"/>
+        </w:rPr>
+        <w:t xml:space="preserve"> de </w:t>
+      </w:r>
+      <w:proofErr w:type="spellStart"/>
+      <w:r>
+        <w:rPr>
+          <w:lang w:val="de-DE"/>
+        </w:rPr>
+        <w:t>volgende</w:t>
+      </w:r>
+      <w:proofErr w:type="spellEnd"/>
+      <w:r>
+        <w:rPr>
+          <w:lang w:val="de-DE"/>
+        </w:rPr>
+        <w:t xml:space="preserve"> </w:t>
+      </w:r>
+      <w:proofErr w:type="spellStart"/>
+      <w:r>
+        <w:rPr>
+          <w:lang w:val="de-DE"/>
+        </w:rPr>
+        <w:t>hoofdstukken</w:t>
+      </w:r>
+      <w:proofErr w:type="spellEnd"/>
+      <w:r>
+        <w:rPr>
+          <w:lang w:val="de-DE"/>
         </w:rPr>
         <w:t>:</w:t>
       </w:r>
     </w:p>
     <w:p>
-      <w:r>
-        <w:t>..</w:t>
-      </w:r>
-      <w:r>
-        <w:t>..</w:t>
-      </w:r>
-      <w:r>
-        <w:t xml:space="preserve"> </w:t>
-      </w:r>
-    </w:p>
-    <w:p>
-      <w:pPr>
-        <w:rPr>
-          <w:lang w:val="fr-FR"/>
-        </w:rPr>
-      </w:pPr>
-      <w:r>
-        <w:rPr>
-          <w:lang w:val="fr-FR"/>
-        </w:rPr>
-        <w:t xml:space="preserve">tel.: </w:t>
-      </w:r>
-      <w:r>
-        <w:rPr>
-          <w:lang w:val="fr-FR"/>
-        </w:rPr>
-        <w:t>+31(0)</w:t>
-      </w:r>
-      <w:r>
-        <w:rPr>
-          <w:lang w:val="fr-FR"/>
-        </w:rPr>
-        <w:t>6</w:t>
-      </w:r>
-      <w:r>
-        <w:rPr>
-          <w:lang w:val="fr-FR"/>
-        </w:rPr>
-        <w:t xml:space="preserve"> </w:t>
-      </w:r>
-      <w:r>
-        <w:rPr>
-          <w:lang w:val="fr-FR"/>
-        </w:rPr>
-        <w:t>53</w:t>
-      </w:r>
-      <w:r>
-        <w:rPr>
-          <w:lang w:val="fr-FR"/>
-        </w:rPr>
-        <w:t xml:space="preserve"> </w:t>
-      </w:r>
-      <w:r>
-        <w:rPr>
-          <w:lang w:val="fr-FR"/>
-        </w:rPr>
-        <w:t>81</w:t>
-      </w:r>
-      <w:r>
-        <w:rPr>
-          <w:lang w:val="fr-FR"/>
-        </w:rPr>
-        <w:t xml:space="preserve"> </w:t>
-      </w:r>
-      <w:r>
-        <w:rPr>
-          <w:lang w:val="fr-FR"/>
-        </w:rPr>
-        <w:t>42</w:t>
-      </w:r>
-      <w:r>
-        <w:rPr>
-          <w:lang w:val="fr-FR"/>
-        </w:rPr>
-        <w:t xml:space="preserve"> </w:t>
-      </w:r>
-      <w:r>
-        <w:rPr>
-          <w:lang w:val="fr-FR"/>
-        </w:rPr>
-        <w:t>44</w:t>
-      </w:r>
-      <w:r>
-        <w:rPr>
-          <w:lang w:val="fr-FR"/>
-        </w:rPr>
-        <w:t xml:space="preserve"> </w:t>
-      </w:r>
-    </w:p>
-    <w:p>
       <w:pPr>
         <w:rPr>
           <w:lang w:val="de-DE"/>
         </w:rPr>
       </w:pPr>
+      <w:proofErr w:type="spellStart"/>
       <w:r>
         <w:rPr>
           <w:lang w:val="de-DE"/>
         </w:rPr>
-        <w:t>e-</w:t>
-      </w:r>
+        <w:t>Hoofdstuk</w:t>
+      </w:r>
+      <w:proofErr w:type="spellEnd"/>
+      <w:r>
+        <w:rPr>
+          <w:lang w:val="de-DE"/>
+        </w:rPr>
+        <w:t xml:space="preserve"> 1: </w:t>
+      </w:r>
+    </w:p>
+    <w:p>
+      <w:pPr>
+        <w:rPr>
+          <w:lang w:val="de-DE"/>
+        </w:rPr>
+      </w:pPr>
       <w:proofErr w:type="spellStart"/>
       <w:r>
         <w:rPr>
           <w:lang w:val="de-DE"/>
         </w:rPr>
-        <w:t>mail</w:t>
+        <w:t>Hoofstuk</w:t>
       </w:r>
       <w:proofErr w:type="spellEnd"/>
       <w:r>
         <w:rPr>
           <w:lang w:val="de-DE"/>
         </w:rPr>
-        <w:t xml:space="preserve">: </w:t>
-      </w:r>
-      <w:r>
+        <w:t xml:space="preserve"> 2:</w:t>
+      </w:r>
+    </w:p>
+    <w:p>
+      <w:pPr>
         <w:rPr>
           <w:lang w:val="de-DE"/>
         </w:rPr>
-        <w:t xml:space="preserve"> Armando.V</w:t>
-      </w:r>
+      </w:pPr>
+      <w:proofErr w:type="spellStart"/>
       <w:r>
         <w:rPr>
           <w:lang w:val="de-DE"/>
         </w:rPr>
-        <w:t>oets@office.ziggo.nl</w:t>
-      </w:r>
-    </w:p>
-    <w:p>
-      <w:pPr>
+        <w:t>bladiebla</w:t>
+      </w:r>
+      <w:proofErr w:type="spellEnd"/>
+      <w:r>
         <w:rPr>
           <w:lang w:val="de-DE"/>
         </w:rPr>
-      </w:pPr>
-    </w:p>
-    <w:p>
-      <w:pPr>
-        <w:pStyle w:val="Kop2"/>
-      </w:pPr>
-      <w:bookmarkStart w:id="5" w:name="_Toc237683733"/>
-      <w:bookmarkStart w:id="6" w:name="_Toc359603027"/>
-      <w:r>
-        <w:t>Opdrachtnemer</w:t>
-      </w:r>
-      <w:bookmarkEnd w:id="5"/>
-      <w:bookmarkEnd w:id="6"/>
-    </w:p>
-    <w:p>
-      <w:pPr>
-        <w:rPr>
-          <w:highlight w:val="yellow"/>
-        </w:rPr>
-      </w:pPr>
-      <w:r>
-        <w:rPr>
-          <w:highlight w:val="yellow"/>
-        </w:rPr>
-        <w:t>De o</w:t>
-      </w:r>
-      <w:r>
-        <w:rPr>
-          <w:highlight w:val="yellow"/>
-        </w:rPr>
-        <w:t xml:space="preserve">pdrachtnemer is </w:t>
-      </w:r>
-      <w:proofErr w:type="spellStart"/>
-      <w:r>
-        <w:rPr>
-          <w:highlight w:val="yellow"/>
-        </w:rPr>
-        <w:t>Ordina</w:t>
-      </w:r>
-      <w:proofErr w:type="spellEnd"/>
-      <w:r>
-        <w:rPr>
-          <w:highlight w:val="yellow"/>
-        </w:rPr>
-        <w:t xml:space="preserve"> </w:t>
-      </w:r>
-      <w:r>
-        <w:rPr>
-          <w:highlight w:val="yellow"/>
-        </w:rPr>
-        <w:t>????</w:t>
-      </w:r>
-      <w:r>
-        <w:rPr>
-          <w:highlight w:val="yellow"/>
-        </w:rPr>
-        <w:t xml:space="preserve"> te </w:t>
-      </w:r>
-      <w:r>
-        <w:rPr>
-          <w:highlight w:val="yellow"/>
-        </w:rPr>
-        <w:t xml:space="preserve">Nieuwegein en </w:t>
-      </w:r>
-      <w:r>
-        <w:rPr>
-          <w:highlight w:val="yellow"/>
-        </w:rPr>
-        <w:t>wordt</w:t>
-      </w:r>
-      <w:r>
-        <w:rPr>
-          <w:highlight w:val="yellow"/>
-        </w:rPr>
-        <w:t xml:space="preserve"> vertegenwoordigd door:</w:t>
-      </w:r>
-    </w:p>
-    <w:p>
-      <w:pPr>
-        <w:rPr>
-          <w:highlight w:val="yellow"/>
-          <w:lang w:val="en-US"/>
-        </w:rPr>
-      </w:pPr>
-      <w:r>
-        <w:rPr>
-          <w:highlight w:val="yellow"/>
-          <w:lang w:val="en-US"/>
-        </w:rPr>
-        <w:t xml:space="preserve">Robert de </w:t>
-      </w:r>
-      <w:proofErr w:type="spellStart"/>
-      <w:r>
-        <w:rPr>
-          <w:highlight w:val="yellow"/>
-          <w:lang w:val="en-US"/>
-        </w:rPr>
-        <w:t>Snoo</w:t>
-      </w:r>
-      <w:proofErr w:type="spellEnd"/>
-      <w:r>
-        <w:rPr>
-          <w:highlight w:val="yellow"/>
-          <w:lang w:val="en-US"/>
-        </w:rPr>
-        <w:t xml:space="preserve">, </w:t>
-      </w:r>
-      <w:r>
-        <w:rPr>
-          <w:highlight w:val="yellow"/>
-          <w:lang w:val="en-US"/>
-        </w:rPr>
-        <w:t xml:space="preserve">Managing Partner, </w:t>
-      </w:r>
-      <w:proofErr w:type="spellStart"/>
-      <w:r>
-        <w:rPr>
-          <w:highlight w:val="yellow"/>
-          <w:lang w:val="en-US"/>
-        </w:rPr>
-        <w:t>Ordina</w:t>
-      </w:r>
-      <w:proofErr w:type="spellEnd"/>
-      <w:r>
-        <w:rPr>
-          <w:highlight w:val="yellow"/>
-          <w:lang w:val="en-US"/>
-        </w:rPr>
-        <w:t xml:space="preserve"> Consulting Innovation &amp; Customer Experience</w:t>
-      </w:r>
-    </w:p>
-    <w:p>
-      <w:pPr>
-        <w:rPr>
-          <w:highlight w:val="yellow"/>
-          <w:lang w:val="fr-FR"/>
-        </w:rPr>
-      </w:pPr>
-      <w:r>
-        <w:rPr>
-          <w:highlight w:val="yellow"/>
-          <w:lang w:val="fr-FR"/>
-        </w:rPr>
-        <w:t>tel.: +31(0)</w:t>
-      </w:r>
-      <w:r>
-        <w:rPr>
-          <w:highlight w:val="yellow"/>
-          <w:lang w:val="fr-FR"/>
-        </w:rPr>
-        <w:t xml:space="preserve">30 </w:t>
-      </w:r>
-      <w:r>
-        <w:rPr>
-          <w:highlight w:val="yellow"/>
-          <w:lang w:val="fr-FR"/>
-        </w:rPr>
-        <w:t xml:space="preserve">663 </w:t>
-      </w:r>
-      <w:r>
-        <w:rPr>
-          <w:highlight w:val="yellow"/>
-          <w:lang w:val="fr-FR"/>
-        </w:rPr>
-        <w:t>????</w:t>
-      </w:r>
-      <w:r>
-        <w:rPr>
-          <w:highlight w:val="yellow"/>
-          <w:lang w:val="fr-FR"/>
-        </w:rPr>
-        <w:t xml:space="preserve"> </w:t>
-      </w:r>
-      <w:r>
-        <w:rPr>
-          <w:highlight w:val="yellow"/>
-          <w:lang w:val="fr-FR"/>
-        </w:rPr>
-        <w:t xml:space="preserve">/ </w:t>
-      </w:r>
-      <w:r>
-        <w:rPr>
-          <w:highlight w:val="yellow"/>
-        </w:rPr>
-        <w:t xml:space="preserve">+31(0)6 </w:t>
-      </w:r>
-      <w:r>
-        <w:rPr>
-          <w:highlight w:val="yellow"/>
-        </w:rPr>
-        <w:t>????????</w:t>
-      </w:r>
-    </w:p>
-    <w:p>
-      <w:pPr>
-        <w:rPr>
-          <w:highlight w:val="yellow"/>
+        <w:t>.</w:t>
+      </w:r>
+    </w:p>
+    <w:p>
+      <w:pPr>
+        <w:rPr>
           <w:lang w:val="de-DE"/>
         </w:rPr>
       </w:pPr>
-      <w:r>
-        <w:rPr>
-          <w:highlight w:val="yellow"/>
+    </w:p>
+    <w:p>
+      <w:pPr>
+        <w:rPr>
           <w:lang w:val="de-DE"/>
         </w:rPr>
-        <w:t>e-</w:t>
-      </w:r>
-      <w:proofErr w:type="spellStart"/>
-      <w:r>
-        <w:rPr>
-          <w:highlight w:val="yellow"/>
+      </w:pPr>
+    </w:p>
+    <w:p>
+      <w:pPr>
+        <w:rPr>
           <w:lang w:val="de-DE"/>
         </w:rPr>
-        <w:t>mail</w:t>
-      </w:r>
-      <w:proofErr w:type="spellEnd"/>
-      <w:r>
-        <w:rPr>
-          <w:highlight w:val="yellow"/>
+      </w:pPr>
+    </w:p>
+    <w:p>
+      <w:pPr>
+        <w:rPr>
           <w:lang w:val="de-DE"/>
         </w:rPr>
-        <w:t xml:space="preserve">.: </w:t>
-      </w:r>
-    </w:p>
-    <w:p>
-      <w:pPr>
-        <w:rPr>
-          <w:lang w:val="de-DE"/>
-        </w:rPr>
-      </w:pPr>
-    </w:p>
-    <w:p>
-      <w:pPr>
-        <w:pStyle w:val="Kop2"/>
-        <w:rPr>
-          <w:lang w:val="de-DE"/>
-        </w:rPr>
-      </w:pPr>
-      <w:bookmarkStart w:id="7" w:name="_Toc359603028"/>
-      <w:proofErr w:type="spellStart"/>
-      <w:r>
-        <w:rPr>
-          <w:lang w:val="de-DE"/>
-        </w:rPr>
-        <w:t>Inhoud</w:t>
-      </w:r>
-      <w:proofErr w:type="spellEnd"/>
-      <w:r>
-        <w:rPr>
-          <w:lang w:val="de-DE"/>
-        </w:rPr>
-        <w:t xml:space="preserve"> van </w:t>
-      </w:r>
-      <w:proofErr w:type="spellStart"/>
-      <w:r>
-        <w:rPr>
-          <w:lang w:val="de-DE"/>
-        </w:rPr>
-        <w:t>dit</w:t>
-      </w:r>
-      <w:proofErr w:type="spellEnd"/>
-      <w:r>
-        <w:rPr>
-          <w:lang w:val="de-DE"/>
-        </w:rPr>
-        <w:t xml:space="preserve"> </w:t>
-      </w:r>
-      <w:proofErr w:type="spellStart"/>
-      <w:r>
-        <w:rPr>
-          <w:lang w:val="de-DE"/>
-        </w:rPr>
-        <w:t>document</w:t>
-      </w:r>
-      <w:bookmarkEnd w:id="7"/>
-      <w:proofErr w:type="spellEnd"/>
-    </w:p>
-    <w:p>
-      <w:pPr>
-        <w:rPr>
-          <w:lang w:val="de-DE"/>
-        </w:rPr>
-      </w:pPr>
-      <w:proofErr w:type="spellStart"/>
-      <w:r>
-        <w:rPr>
-          <w:lang w:val="de-DE"/>
-        </w:rPr>
-        <w:t>Dit</w:t>
-      </w:r>
-      <w:proofErr w:type="spellEnd"/>
-      <w:r>
-        <w:rPr>
-          <w:lang w:val="de-DE"/>
-        </w:rPr>
-        <w:t xml:space="preserve"> </w:t>
-      </w:r>
-      <w:proofErr w:type="spellStart"/>
-      <w:r>
-        <w:rPr>
-          <w:lang w:val="de-DE"/>
-        </w:rPr>
-        <w:t>document</w:t>
-      </w:r>
-      <w:proofErr w:type="spellEnd"/>
-      <w:r>
-        <w:rPr>
-          <w:lang w:val="de-DE"/>
-        </w:rPr>
-        <w:t xml:space="preserve"> </w:t>
-      </w:r>
-      <w:proofErr w:type="spellStart"/>
-      <w:r>
-        <w:rPr>
-          <w:lang w:val="de-DE"/>
-        </w:rPr>
-        <w:t>bevat</w:t>
-      </w:r>
-      <w:proofErr w:type="spellEnd"/>
-      <w:r>
-        <w:rPr>
-          <w:lang w:val="de-DE"/>
-        </w:rPr>
-        <w:t xml:space="preserve"> de </w:t>
-      </w:r>
-      <w:proofErr w:type="spellStart"/>
-      <w:r>
-        <w:rPr>
-          <w:lang w:val="de-DE"/>
-        </w:rPr>
-        <w:t>volgende</w:t>
-      </w:r>
-      <w:proofErr w:type="spellEnd"/>
-      <w:r>
-        <w:rPr>
-          <w:lang w:val="de-DE"/>
-        </w:rPr>
-        <w:t xml:space="preserve"> </w:t>
-      </w:r>
-      <w:proofErr w:type="spellStart"/>
-      <w:r>
-        <w:rPr>
-          <w:lang w:val="de-DE"/>
-        </w:rPr>
-        <w:t>hoofdstukken</w:t>
-      </w:r>
-      <w:proofErr w:type="spellEnd"/>
-      <w:r>
-        <w:rPr>
-          <w:lang w:val="de-DE"/>
-        </w:rPr>
-        <w:t>:</w:t>
-      </w:r>
-    </w:p>
-    <w:p>
-      <w:pPr>
-        <w:rPr>
-          <w:lang w:val="de-DE"/>
-        </w:rPr>
-      </w:pPr>
-      <w:proofErr w:type="spellStart"/>
-      <w:r>
-        <w:rPr>
-          <w:lang w:val="de-DE"/>
-        </w:rPr>
-        <w:t>Hoofdstuk</w:t>
-      </w:r>
-      <w:proofErr w:type="spellEnd"/>
-      <w:r>
-        <w:rPr>
-          <w:lang w:val="de-DE"/>
-        </w:rPr>
-        <w:t xml:space="preserve"> 1: </w:t>
-      </w:r>
-    </w:p>
-    <w:p>
-      <w:pPr>
-        <w:rPr>
-          <w:lang w:val="de-DE"/>
-        </w:rPr>
-      </w:pPr>
-      <w:proofErr w:type="spellStart"/>
-      <w:r>
-        <w:rPr>
-          <w:lang w:val="de-DE"/>
-        </w:rPr>
-        <w:t>Hoofstuk</w:t>
-      </w:r>
-      <w:proofErr w:type="spellEnd"/>
-      <w:r>
-        <w:rPr>
-          <w:lang w:val="de-DE"/>
-        </w:rPr>
-        <w:t xml:space="preserve"> 2:</w:t>
-      </w:r>
-    </w:p>
-    <w:p>
-      <w:pPr>
-        <w:rPr>
-          <w:lang w:val="de-DE"/>
-        </w:rPr>
-      </w:pPr>
-      <w:proofErr w:type="spellStart"/>
-      <w:r>
-        <w:rPr>
-          <w:lang w:val="de-DE"/>
-        </w:rPr>
-        <w:t>bladiebla</w:t>
-      </w:r>
-      <w:proofErr w:type="spellEnd"/>
-      <w:r>
-        <w:rPr>
-          <w:lang w:val="de-DE"/>
-        </w:rPr>
-        <w:t>.</w:t>
-      </w:r>
-    </w:p>
-    <w:p>
-      <w:pPr>
-        <w:rPr>
-          <w:lang w:val="de-DE"/>
-        </w:rPr>
-      </w:pPr>
-    </w:p>
-    <w:p>
-      <w:pPr>
-        <w:rPr>
-          <w:lang w:val="de-DE"/>
-        </w:rPr>
-      </w:pPr>
-    </w:p>
-    <w:p>
-      <w:pPr>
-        <w:rPr>
-          <w:lang w:val="de-DE"/>
-        </w:rPr>
-      </w:pPr>
-    </w:p>
-    <w:p>
-      <w:pPr>
-        <w:rPr>
-          <w:lang w:val="de-DE"/>
-        </w:rPr>
-      </w:pPr>
-    </w:p>
-    <w:p>
-      <w:pPr>
-        <w:pStyle w:val="Kop2"/>
-      </w:pPr>
-      <w:bookmarkStart w:id="8" w:name="_Toc237683742"/>
-      <w:bookmarkStart w:id="9" w:name="_Toc286080522"/>
-      <w:bookmarkStart w:id="10" w:name="_Toc359603029"/>
-      <w:r>
-        <w:t>Algemene Voorwaarden</w:t>
-      </w:r>
-      <w:bookmarkEnd w:id="9"/>
-      <w:bookmarkEnd w:id="10"/>
-    </w:p>
-    <w:p>
-      <w:r>
-        <w:rPr>
-          <w:highlight w:val="magenta"/>
-        </w:rPr>
-        <w:t xml:space="preserve">Op </w:t>
-      </w:r>
-      <w:r>
-        <w:rPr>
-          <w:highlight w:val="magenta"/>
-        </w:rPr>
-        <w:t>dit</w:t>
-      </w:r>
-      <w:r>
-        <w:rPr>
-          <w:highlight w:val="magenta"/>
-        </w:rPr>
-        <w:t xml:space="preserve"> </w:t>
-      </w:r>
-      <w:r>
-        <w:rPr>
-          <w:highlight w:val="magenta"/>
-        </w:rPr>
-        <w:t>vorstel</w:t>
-      </w:r>
-      <w:r>
-        <w:rPr>
-          <w:highlight w:val="magenta"/>
-        </w:rPr>
-        <w:t xml:space="preserve"> zijn de Algemene Voorwaarden van </w:t>
-      </w:r>
-      <w:proofErr w:type="spellStart"/>
-      <w:r>
-        <w:rPr>
-          <w:highlight w:val="magenta"/>
-        </w:rPr>
-        <w:t>Ordina</w:t>
-      </w:r>
-      <w:proofErr w:type="spellEnd"/>
-      <w:r>
-        <w:rPr>
-          <w:highlight w:val="magenta"/>
-        </w:rPr>
-        <w:t xml:space="preserve"> van toepassing. Het bijgesloten document “Algemene Voorwaarden </w:t>
-      </w:r>
-      <w:proofErr w:type="spellStart"/>
-      <w:r>
-        <w:rPr>
-          <w:highlight w:val="magenta"/>
-        </w:rPr>
-        <w:t>Ordina</w:t>
-      </w:r>
-      <w:proofErr w:type="spellEnd"/>
-      <w:r>
-        <w:rPr>
-          <w:highlight w:val="magenta"/>
-        </w:rPr>
-        <w:t>” [AVW 14.10.03.pdf] beschrijft de van toepassing zijnde leveringsvoorwaarden en maakt deel uit van dit voorstel.</w:t>
-      </w:r>
+      </w:pPr>
     </w:p>
     <w:p>
       <w:pPr>
@@ -3263,6 +2963,7 @@
           <w:lang w:val="de-DE"/>
         </w:rPr>
       </w:pPr>
+      <w:bookmarkStart w:id="1" w:name="_Toc237683742"/>
       <w:r>
         <w:rPr>
           <w:lang w:val="de-DE"/>
@@ -3274,7 +2975,7 @@
       <w:pPr>
         <w:pStyle w:val="Kop1"/>
       </w:pPr>
-      <w:bookmarkStart w:id="11" w:name="_Toc359603030"/>
+      <w:bookmarkStart w:id="2" w:name="_Toc359603030"/>
       <w:r>
         <w:lastRenderedPageBreak/>
         <w:t xml:space="preserve">Context, </w:t>
@@ -3283,7 +2984,7 @@
       <w:r>
         <w:t>Opdrachtsomschrijving</w:t>
       </w:r>
-      <w:bookmarkEnd w:id="11"/>
+      <w:bookmarkEnd w:id="2"/>
       <w:proofErr w:type="spellEnd"/>
       <w:r>
         <w:t>, Scope</w:t>
@@ -3294,63 +2995,151 @@
       <w:pPr>
         <w:pStyle w:val="Kop2"/>
       </w:pPr>
-      <w:bookmarkStart w:id="12" w:name="_Toc359603031"/>
+      <w:bookmarkStart w:id="3" w:name="_Toc359603031"/>
       <w:r>
         <w:t>Context</w:t>
       </w:r>
-      <w:bookmarkEnd w:id="12"/>
+      <w:bookmarkEnd w:id="3"/>
       <w:r>
         <w:t xml:space="preserve"> </w:t>
+      </w:r>
+    </w:p>
+    <w:p>
+      <w:r>
+        <w:t xml:space="preserve">Op het moment van schrijven van dit voorstel, vindt een transitie plaats waarin het toezichtproces overgaat naar het zelf ontwikkelde informatiesysteem Ibis. Vanuit Juridische zaken bestaat de behoefte om sanctietrajecten in Ibis te kunnen doen. Omdat de gelegenheid zich voordeed, heeft de Inspectie een </w:t>
+      </w:r>
+      <w:proofErr w:type="spellStart"/>
+      <w:r>
+        <w:t>proof-of-concept</w:t>
+      </w:r>
+      <w:proofErr w:type="spellEnd"/>
+      <w:r>
+        <w:t xml:space="preserve"> laten uitvoeren om uit te zoeken of sanctietrajecten versneld kunnen worden meegenomen in Ibis.</w:t>
+      </w:r>
+    </w:p>
+    <w:p/>
+    <w:p>
+      <w:proofErr w:type="spellStart"/>
+      <w:r>
+        <w:rPr>
+          <w:highlight w:val="magenta"/>
+        </w:rPr>
+        <w:t>RtM</w:t>
+      </w:r>
+      <w:proofErr w:type="spellEnd"/>
+    </w:p>
+    <w:p/>
+    <w:p>
+      <w:pPr>
+        <w:pStyle w:val="Kop2"/>
+      </w:pPr>
+      <w:bookmarkStart w:id="4" w:name="_Toc359603032"/>
+      <w:r>
+        <w:t>Probleemstelling</w:t>
+      </w:r>
+      <w:bookmarkEnd w:id="4"/>
+    </w:p>
+    <w:p>
+      <w:proofErr w:type="spellStart"/>
+      <w:r>
+        <w:rPr>
+          <w:highlight w:val="magenta"/>
+        </w:rPr>
+        <w:t>RtM</w:t>
+      </w:r>
+      <w:proofErr w:type="spellEnd"/>
+    </w:p>
+    <w:p>
+      <w:r>
+        <w:t>De inspectie van het onderwijs maakt voor haar procesondersteuning gebruik van Ibis. Dit informatiesysteem omvat allereerst de registratie van de objecten van toezicht (module IOS), in dit geval scholen, besturen etc. Daarnaast levert Ibis procesondersteuning.</w:t>
+      </w:r>
+    </w:p>
+    <w:p/>
+    <w:p>
+      <w:r>
+        <w:t xml:space="preserve">De procesondersteuning wordt gevormd door de module Toezicht. In deze module toezicht kunnen inspecteurs onderzoeken aanmaken bij objecten van toezicht. Onderzoeken zijn in informatietermen ook wel te kwalificeren als een “zaak”. Dat betekent dat het onderzoek, naast dat het de typische procesondersteuning voor het feitelijke toezichtproces onderzoek levert (zoals toewijzing personeel, functionaliteit voor P&amp;C, </w:t>
+      </w:r>
+      <w:proofErr w:type="spellStart"/>
+      <w:r>
+        <w:t>editor</w:t>
+      </w:r>
+      <w:proofErr w:type="spellEnd"/>
+      <w:r>
+        <w:t xml:space="preserve"> voor rapporten en publicatievoorzieningen voor rapporten) ook de met het onderzoek samenhangende informatie bundelt, zoals dat in een zaakgerichte benadering het geval is.</w:t>
+      </w:r>
+    </w:p>
+    <w:p/>
+    <w:p>
+      <w:r>
+        <w:t xml:space="preserve">Die bundeling vindt vooral plaats in relatie met het DMS/RMS </w:t>
+      </w:r>
+      <w:proofErr w:type="spellStart"/>
+      <w:r>
+        <w:t>Edocs</w:t>
+      </w:r>
+      <w:proofErr w:type="spellEnd"/>
+      <w:r>
+        <w:t xml:space="preserve">, waarmee Ibis is gekoppeld. Het unieke onderzoeksnummer vormt een ordeningselement voor de daarin opgenomen documenten. Tijdens het onderzoek worden documenten gecreëerd maar ook van buiten toegevoegd aan het onderzoek. Zij vormen samen in </w:t>
+      </w:r>
+      <w:proofErr w:type="spellStart"/>
+      <w:r>
+        <w:t>Edocs</w:t>
+      </w:r>
+      <w:proofErr w:type="spellEnd"/>
+      <w:r>
+        <w:t xml:space="preserve"> het onderzoeksdossier.</w:t>
+      </w:r>
+    </w:p>
+    <w:p/>
+    <w:p>
+      <w:r>
+        <w:t xml:space="preserve">Naast (of misschien beter in aansluiting op) het directe toezichtproces kent de inspectie een afdeling Juridische Zaken. Deze afdeling heeft een ondersteunende/adviserende functie in de organisatie. Een belangrijk deel van de werkzaamheden van de afdeling bestaat in het uitvoeren van sanctietrajecten. De dynamiek van een dergelijk proces wordt vooral ingegeven door juridische termijnen die gelden en is van een wat andere orde dan die in het toezichtproces. Bovendien voert Juridische Zaken zelf geen onderzoeken uit. De ondersteuning van het proces bij Juridische Zaken wordt gevolgd in een spread en de dossiervorming vindt deels in </w:t>
+      </w:r>
+      <w:proofErr w:type="spellStart"/>
+      <w:r>
+        <w:t>Edocs</w:t>
+      </w:r>
+      <w:proofErr w:type="spellEnd"/>
+      <w:r>
+        <w:t xml:space="preserve"> plaats. Juridische Zaken gebruikt daarbij andere zaaknummers dan Ibis.</w:t>
+      </w:r>
+    </w:p>
+    <w:p/>
+    <w:p>
+      <w:r>
+        <w:t>Daarmee staat het proces bij Juridische Zaken in technische zin grotendeels los van het toezichtproces. In de werkelijkheid is dat echter niet het geval. Met name sanctietrajecten vloeien in de regel voort uit onderzoeken die in het veld zijn gedaan. Waar inspecteurs tijdens hun onderzoek tekortkomingen vaststellen met een wettelijke basis, is het na afsluiting van het onderzoek Juridische Zaken dat het verdere traject stuurt. Dat bouwt dus voort op de eerdere bevindingen en moet daar soms ook in een veel later stadium (voor de rechter) nog steeds gebruik van blijven maken. Het ligt dus voor de hand dat het proces vanuit het onderzoek in Ibis naadloos verder wordt ondersteund.</w:t>
+      </w:r>
+    </w:p>
+    <w:p/>
+    <w:p>
+      <w:r>
+        <w:t>Dat is om functionele redenen niet mogelijk met het specifieke onderzoek zoals dat in Ibis is aangemaakt. Dat onderzoek wordt namelijk afgesloten met een beoordeling van het object van toezicht. Verdere ondersteuning van Juridische Zaken in een sanctietraject zou vereisen dat het onderzoek “open” blijft staan. Dat is echter niet in overeenstemming met de onderwijskundige werkelijkheid. Een tekortkoming die aanleiding is tot een sanctie, kan allang zijn hersteld (en dat is wat de inspectie het publiek dan ook laat zien) terwijl het juridische traject rond de sanctie soms nog jaren door kan lopen. De onderwijskundige en juridische werkelijkheid lopen gedurende die tijd niet parallel met elkaar.</w:t>
+      </w:r>
+    </w:p>
+    <w:p/>
+    <w:p>
+      <w:r>
+        <w:lastRenderedPageBreak/>
+        <w:t>Theoretisch zou het mogelijk zijn in Ibis afzonderlijke onderzoeken voor juridische trajecten aan te maken. Dat is echter om meerdere redenen onwenselijk. Het is om te beginnen oneigenlijk waardoor vervuiling van de database optreedt met andersoortige activiteiten. Belangrijker is echter nog dat er opnieuw een “zaak” wordt gecreëerd met een nieuw dossiernummer waar eigenlijk het oude nummer gewoon verder gebruikt zou moeten worden.</w:t>
       </w:r>
     </w:p>
     <w:p/>
     <w:p/>
     <w:p>
-      <w:proofErr w:type="spellStart"/>
-      <w:r>
+      <w:pPr>
+        <w:pStyle w:val="Kop2"/>
         <w:rPr>
           <w:highlight w:val="magenta"/>
         </w:rPr>
-        <w:t>RtM</w:t>
-      </w:r>
-      <w:proofErr w:type="spellEnd"/>
-    </w:p>
-    <w:p/>
-    <w:p>
-      <w:pPr>
-        <w:pStyle w:val="Kop2"/>
-      </w:pPr>
-      <w:bookmarkStart w:id="13" w:name="_Toc359603032"/>
-      <w:r>
-        <w:t>Probleemstelling</w:t>
-      </w:r>
-      <w:bookmarkEnd w:id="13"/>
-    </w:p>
-    <w:p>
-      <w:proofErr w:type="spellStart"/>
+      </w:pPr>
+      <w:bookmarkStart w:id="5" w:name="_Toc359603033"/>
       <w:r>
         <w:rPr>
           <w:highlight w:val="magenta"/>
         </w:rPr>
-        <w:t>RtM</w:t>
-      </w:r>
-      <w:proofErr w:type="spellEnd"/>
-    </w:p>
-    <w:p>
-      <w:pPr>
-        <w:pStyle w:val="Kop2"/>
-        <w:rPr>
-          <w:highlight w:val="magenta"/>
-        </w:rPr>
-      </w:pPr>
-      <w:bookmarkStart w:id="14" w:name="_Toc359603033"/>
-      <w:r>
-        <w:rPr>
-          <w:highlight w:val="magenta"/>
-        </w:rPr>
         <w:t>Randvoorwaarden</w:t>
       </w:r>
-      <w:bookmarkEnd w:id="14"/>
+      <w:bookmarkEnd w:id="5"/>
     </w:p>
     <w:p>
       <w:pPr>
@@ -3495,193 +3284,193 @@
       </w:r>
       <w:proofErr w:type="spellEnd"/>
       <w:r>
-        <w:t xml:space="preserve"> mogelijk beschikbaar zijn voor </w:t>
-      </w:r>
+        <w:t xml:space="preserve"> mogelijk beschikbaar zijn voor Ordina.</w:t>
+      </w:r>
+    </w:p>
+    <w:p/>
+    <w:p>
+      <w:pPr>
+        <w:pStyle w:val="Kop2"/>
+      </w:pPr>
+      <w:bookmarkStart w:id="6" w:name="_Toc359603034"/>
+      <w:r>
+        <w:t>Opdracht</w:t>
+      </w:r>
+      <w:bookmarkEnd w:id="6"/>
+    </w:p>
+    <w:p>
       <w:proofErr w:type="spellStart"/>
       <w:r>
-        <w:t>Ordina</w:t>
+        <w:rPr>
+          <w:highlight w:val="magenta"/>
+        </w:rPr>
+        <w:t>RtM</w:t>
       </w:r>
       <w:proofErr w:type="spellEnd"/>
-      <w:r>
-        <w:t>.</w:t>
-      </w:r>
     </w:p>
     <w:p/>
     <w:p>
       <w:pPr>
         <w:pStyle w:val="Kop2"/>
       </w:pPr>
-      <w:bookmarkStart w:id="15" w:name="_Toc359603034"/>
-      <w:r>
-        <w:t>Opdracht</w:t>
-      </w:r>
-      <w:bookmarkEnd w:id="15"/>
-    </w:p>
-    <w:p>
+      <w:bookmarkStart w:id="7" w:name="_Toc359603035"/>
+      <w:r>
+        <w:t>Scope/</w:t>
+      </w:r>
+      <w:r>
+        <w:t>Doelstelling</w:t>
+      </w:r>
+      <w:bookmarkEnd w:id="7"/>
+    </w:p>
+    <w:p>
+      <w:r>
+        <w:t xml:space="preserve">Het voorstel zal gaan over een </w:t>
+      </w:r>
+      <w:commentRangeStart w:id="8"/>
+      <w:r>
+        <w:t xml:space="preserve">verbouwing </w:t>
+      </w:r>
+      <w:commentRangeEnd w:id="8"/>
+      <w:r>
+        <w:rPr>
+          <w:rStyle w:val="Verwijzingopmerking"/>
+        </w:rPr>
+        <w:commentReference w:id="8"/>
+      </w:r>
+      <w:r>
+        <w:t xml:space="preserve">van Ibis, teneinde sanctietrajecten t.b.v. Juridische Zaken te ondersteunen. In het ontwerp zal op </w:t>
+      </w:r>
       <w:proofErr w:type="spellStart"/>
       <w:r>
+        <w:t>platform-onafhankelijke</w:t>
+      </w:r>
+      <w:proofErr w:type="spellEnd"/>
+      <w:r>
+        <w:t xml:space="preserve"> wijze worden aangetoond dat het integreren van inspectietrajecten en sanctietrajecten in één systeem mogelijk is. Omdat de uitdaging een voorstel betreft, valt de feitelijke verbouwing van Ibis buiten scope.</w:t>
+      </w:r>
+    </w:p>
+    <w:p>
+      <w:r>
+        <w:t>In de workshop wordt een voorstel gepresenteerd met als onderbouwende elementen:</w:t>
+      </w:r>
+    </w:p>
+    <w:p>
+      <w:pPr>
+        <w:pStyle w:val="Lijstalinea"/>
+      </w:pPr>
+      <w:r>
+        <w:t>Een functionele specificatie, waarin</w:t>
+      </w:r>
+    </w:p>
+    <w:p>
+      <w:pPr>
+        <w:pStyle w:val="Lijstalinea"/>
+      </w:pPr>
+      <w:r>
+        <w:t>de regels staan benoemd die de Inspectie in de nieuwe situatie wil naleven;</w:t>
+      </w:r>
+    </w:p>
+    <w:p>
+      <w:pPr>
+        <w:pStyle w:val="Lijstalinea"/>
+      </w:pPr>
+      <w:r>
+        <w:t>een conceptuele analyse is gemaakt van het vraagstuk, op basis van genoemde regels;</w:t>
+      </w:r>
+    </w:p>
+    <w:p>
+      <w:pPr>
+        <w:pStyle w:val="Lijstalinea"/>
+      </w:pPr>
+      <w:r>
+        <w:t>een logisch gegevensmodel wordt gepresenteerd, waarin het minimale is gedefinieerd om de genoemde regels te kunnen naleven.</w:t>
+      </w:r>
+    </w:p>
+    <w:p>
+      <w:pPr>
+        <w:pStyle w:val="Lijstalinea"/>
+      </w:pPr>
+      <w:r>
+        <w:t>Deze functionele specificatie onderbouwt het voorstel van Ordina langs de inhoudelijke as, waaruit moet blijken dat Ordina de procesgang in het sanctietraject in voldoende mate heeft begrepen.</w:t>
+      </w:r>
+    </w:p>
+    <w:p>
+      <w:pPr>
+        <w:pStyle w:val="Lijstalinea"/>
+      </w:pPr>
+      <w:r>
+        <w:t>Een prototype wordt gemaakt van het zaaksysteem voor sanctietrajecten, waarin alleen de proceslogica voor sanctietrajecten kan worden uitgevoerd door gebruikers. Het prototype bewijst de bouwbaarheid van het sanctietraject.</w:t>
+      </w:r>
+    </w:p>
+    <w:p/>
+    <w:p>
+      <w:pPr>
+        <w:pStyle w:val="Kop2"/>
+      </w:pPr>
+      <w:bookmarkStart w:id="9" w:name="_Toc359603036"/>
+      <w:commentRangeStart w:id="10"/>
+      <w:r>
+        <w:lastRenderedPageBreak/>
+        <w:t>Wann</w:t>
+      </w:r>
+      <w:r>
+        <w:t>e</w:t>
+      </w:r>
+      <w:r>
+        <w:t>er is de opdracht succesvol</w:t>
+      </w:r>
+      <w:bookmarkEnd w:id="9"/>
+    </w:p>
+    <w:p>
+      <w:r>
         <w:rPr>
           <w:highlight w:val="magenta"/>
         </w:rPr>
-        <w:t>RtM</w:t>
-      </w:r>
-      <w:proofErr w:type="spellEnd"/>
+        <w:t>Deze uitdaging is een succes wanneer de Inspectie na afloop van de workshop de uitdaging beoordelen met een mediaan beoordeling van 7 op een schaal van 1-10.</w:t>
+      </w:r>
     </w:p>
     <w:p/>
     <w:p>
+      <w:r>
+        <w:rPr>
+          <w:highlight w:val="magenta"/>
+        </w:rPr>
+        <w:t>Bij gebleken succes treedt de inspectie in gesprek met Ordina over de realisatie van dit voorstel in de praktijk. Daarbij zullen uiteraard alle betreffende regels t.a.v. inkoop worden gerespecteerd.</w:t>
+      </w:r>
+    </w:p>
+    <w:p/>
+    <w:p>
       <w:pPr>
         <w:pStyle w:val="Kop2"/>
       </w:pPr>
-      <w:bookmarkStart w:id="16" w:name="_Toc359603035"/>
-      <w:r>
-        <w:t>Scope/</w:t>
-      </w:r>
-      <w:r>
-        <w:t>Doelstelling</w:t>
-      </w:r>
-      <w:bookmarkEnd w:id="16"/>
-    </w:p>
-    <w:p>
-      <w:r>
-        <w:t xml:space="preserve">Het voorstel zal gaan over een verbouwing van Ibis, teneinde sanctietrajecten t.b.v. Juridische Zaken te ondersteunen. In het ontwerp zal op </w:t>
-      </w:r>
-      <w:proofErr w:type="spellStart"/>
-      <w:r>
-        <w:t>platform-onafhankelijke</w:t>
-      </w:r>
-      <w:proofErr w:type="spellEnd"/>
-      <w:r>
-        <w:t xml:space="preserve"> wijze worden aangetoond dat het integreren van inspectietrajecten en sanctietrajecten in één systeem mogelijk is. Omdat de uitdaging een voorstel betreft, valt de feitelijke verbouwing van Ibis buiten scope.</w:t>
-      </w:r>
-    </w:p>
-    <w:p>
-      <w:r>
-        <w:t>In de workshop wordt een voorstel gepresenteerd met als onderbouwende elementen:</w:t>
-      </w:r>
-    </w:p>
-    <w:p>
-      <w:pPr>
-        <w:pStyle w:val="Lijstalinea"/>
-      </w:pPr>
-      <w:r>
-        <w:t>Een functionele specificatie, waarin</w:t>
-      </w:r>
-    </w:p>
-    <w:p>
-      <w:pPr>
-        <w:pStyle w:val="Lijstalinea"/>
-      </w:pPr>
-      <w:r>
-        <w:t>de regels staan benoemd die de Inspectie in de nieuwe situatie wil naleven;</w:t>
-      </w:r>
-    </w:p>
-    <w:p>
-      <w:pPr>
-        <w:pStyle w:val="Lijstalinea"/>
-      </w:pPr>
-      <w:r>
-        <w:t>een conceptuele analyse is gemaakt van het vraagstuk, op basis van genoemde regels;</w:t>
-      </w:r>
-    </w:p>
-    <w:p>
-      <w:pPr>
-        <w:pStyle w:val="Lijstalinea"/>
-      </w:pPr>
-      <w:r>
-        <w:lastRenderedPageBreak/>
-        <w:t>een logisch gegevensmodel wordt gepresenteerd, waarin het minimale is gedefinieerd om de genoemde regels te kunnen naleven.</w:t>
-      </w:r>
-    </w:p>
-    <w:p>
-      <w:pPr>
-        <w:pStyle w:val="Lijstalinea"/>
-      </w:pPr>
-      <w:r>
-        <w:t xml:space="preserve">Deze functionele specificatie onderbouwt het voorstel van </w:t>
-      </w:r>
-      <w:proofErr w:type="spellStart"/>
-      <w:r>
-        <w:t>Ordina</w:t>
-      </w:r>
-      <w:proofErr w:type="spellEnd"/>
-      <w:r>
-        <w:t xml:space="preserve"> langs de inhoudelijke as, waaruit moet blijken dat </w:t>
-      </w:r>
-      <w:proofErr w:type="spellStart"/>
-      <w:r>
-        <w:t>Ordina</w:t>
-      </w:r>
-      <w:proofErr w:type="spellEnd"/>
-      <w:r>
-        <w:t xml:space="preserve"> de procesgang in het sanctietraject in voldoende mate heeft begrepen.</w:t>
-      </w:r>
-    </w:p>
-    <w:p>
-      <w:pPr>
-        <w:pStyle w:val="Lijstalinea"/>
-      </w:pPr>
-      <w:r>
-        <w:t>Een prototype wordt gemaakt van het zaaksysteem voor sanctietrajecten, waarin alleen de proceslogica voor sanctietrajecten kan worden uitgevoerd door gebruikers. Het prototype bewijst de bouwbaarheid van het sanctietraject.</w:t>
-      </w:r>
-    </w:p>
-    <w:p/>
-    <w:p>
-      <w:pPr>
-        <w:pStyle w:val="Kop2"/>
-      </w:pPr>
-      <w:bookmarkStart w:id="17" w:name="_Toc359603036"/>
-      <w:r>
-        <w:t>Wann</w:t>
-      </w:r>
-      <w:r>
-        <w:t>e</w:t>
-      </w:r>
-      <w:r>
-        <w:t>er is de opdracht succesvol</w:t>
-      </w:r>
-      <w:bookmarkEnd w:id="17"/>
-    </w:p>
-    <w:p>
-      <w:r>
-        <w:rPr>
-          <w:highlight w:val="magenta"/>
-        </w:rPr>
-        <w:t>Deze uitdaging is een succes wanneer de Inspectie na afloop van de workshop de uitdaging beoordelen met een mediaan beoordeling van 7 op een schaal van 1-10.</w:t>
-      </w:r>
-    </w:p>
-    <w:p/>
-    <w:p>
-      <w:r>
-        <w:rPr>
-          <w:highlight w:val="magenta"/>
-        </w:rPr>
-        <w:t xml:space="preserve">Bij gebleken succes treedt de inspectie in gesprek met </w:t>
-      </w:r>
-      <w:proofErr w:type="spellStart"/>
-      <w:r>
-        <w:rPr>
-          <w:highlight w:val="magenta"/>
-        </w:rPr>
-        <w:t>Ordina</w:t>
-      </w:r>
-      <w:proofErr w:type="spellEnd"/>
-      <w:r>
-        <w:rPr>
-          <w:highlight w:val="magenta"/>
-        </w:rPr>
-        <w:t xml:space="preserve"> over de realisatie van dit voorstel in de praktijk. Daarbij zullen uiteraard alle betreffende regels t.a.v. inkoop worden gerespecteerd.</w:t>
-      </w:r>
-    </w:p>
-    <w:p/>
-    <w:p>
-      <w:pPr>
-        <w:pStyle w:val="Kop2"/>
-      </w:pPr>
-      <w:bookmarkStart w:id="18" w:name="_Toc359603037"/>
+      <w:bookmarkStart w:id="11" w:name="_Toc359603037"/>
+      <w:commentRangeStart w:id="12"/>
+      <w:commentRangeEnd w:id="10"/>
+      <w:r>
+        <w:rPr>
+          <w:rStyle w:val="Verwijzingopmerking"/>
+          <w:rFonts w:ascii="Arial" w:hAnsi="Arial" w:cs="Times New Roman"/>
+          <w:b w:val="0"/>
+          <w:iCs w:val="0"/>
+          <w:color w:val="auto"/>
+        </w:rPr>
+        <w:commentReference w:id="10"/>
+      </w:r>
       <w:r>
         <w:t>Organisatie en contactgegevens</w:t>
       </w:r>
-      <w:bookmarkEnd w:id="18"/>
+      <w:bookmarkEnd w:id="11"/>
+      <w:commentRangeEnd w:id="12"/>
+      <w:r>
+        <w:rPr>
+          <w:rStyle w:val="Verwijzingopmerking"/>
+          <w:rFonts w:ascii="Arial" w:hAnsi="Arial" w:cs="Times New Roman"/>
+          <w:b w:val="0"/>
+          <w:iCs w:val="0"/>
+          <w:color w:val="auto"/>
+        </w:rPr>
+        <w:commentReference w:id="12"/>
+      </w:r>
     </w:p>
     <w:p>
       <w:pPr>
@@ -4080,14 +3869,12 @@
           <w:b/>
         </w:rPr>
       </w:pPr>
-      <w:proofErr w:type="spellStart"/>
       <w:r>
         <w:rPr>
           <w:b/>
         </w:rPr>
         <w:t>Ordina</w:t>
       </w:r>
-      <w:proofErr w:type="spellEnd"/>
     </w:p>
     <w:tbl>
       <w:tblPr>
@@ -4765,27 +4552,19 @@
       <w:pPr>
         <w:pStyle w:val="Kop1"/>
       </w:pPr>
-      <w:bookmarkStart w:id="19" w:name="_Toc359603038"/>
+      <w:bookmarkStart w:id="13" w:name="_Toc359603038"/>
       <w:r>
         <w:lastRenderedPageBreak/>
         <w:t>Voorstel</w:t>
       </w:r>
-      <w:bookmarkEnd w:id="19"/>
+      <w:bookmarkEnd w:id="13"/>
     </w:p>
     <w:p>
       <w:r>
         <w:t xml:space="preserve">Dit hoofdstuk beschrijf </w:t>
       </w:r>
       <w:r>
-        <w:t xml:space="preserve">welke aanpak </w:t>
-      </w:r>
-      <w:proofErr w:type="spellStart"/>
-      <w:r>
-        <w:t>Ordina</w:t>
-      </w:r>
-      <w:proofErr w:type="spellEnd"/>
-      <w:r>
-        <w:t xml:space="preserve"> voorstelt </w:t>
+        <w:t xml:space="preserve">welke aanpak Ordina voorstelt </w:t>
       </w:r>
       <w:r>
         <w:t xml:space="preserve">om tot </w:t>
@@ -4932,16 +4711,28 @@
       <w:pPr>
         <w:pStyle w:val="Kop2"/>
       </w:pPr>
-      <w:bookmarkStart w:id="20" w:name="_Ref323719683"/>
-      <w:bookmarkStart w:id="21" w:name="_Toc359603039"/>
+      <w:bookmarkStart w:id="14" w:name="_Ref323719683"/>
+      <w:bookmarkStart w:id="15" w:name="_Toc359603039"/>
+      <w:commentRangeStart w:id="16"/>
       <w:r>
         <w:t>Aanpak</w:t>
       </w:r>
-      <w:bookmarkEnd w:id="20"/>
+      <w:bookmarkEnd w:id="14"/>
       <w:r>
         <w:t xml:space="preserve"> (BRA/S)</w:t>
       </w:r>
-      <w:bookmarkEnd w:id="21"/>
+      <w:bookmarkEnd w:id="15"/>
+      <w:commentRangeEnd w:id="16"/>
+      <w:r>
+        <w:rPr>
+          <w:rStyle w:val="Verwijzingopmerking"/>
+          <w:rFonts w:ascii="Arial" w:hAnsi="Arial" w:cs="Times New Roman"/>
+          <w:b w:val="0"/>
+          <w:iCs w:val="0"/>
+          <w:color w:val="auto"/>
+        </w:rPr>
+        <w:commentReference w:id="16"/>
+      </w:r>
     </w:p>
     <w:p>
       <w:pPr>
@@ -5124,6 +4915,9 @@
     <w:p/>
     <w:p>
       <w:r>
+        <w:rPr>
+          <w:noProof/>
+        </w:rPr>
         <w:drawing>
           <wp:inline distT="0" distB="0" distL="0" distR="0">
             <wp:extent cx="2484120" cy="1725295"/>
@@ -5142,7 +4936,7 @@
                     </pic:cNvPicPr>
                   </pic:nvPicPr>
                   <pic:blipFill>
-                    <a:blip r:embed="rId13" cstate="print"/>
+                    <a:blip r:embed="rId14" cstate="print"/>
                     <a:srcRect/>
                     <a:stretch>
                       <a:fillRect/>
@@ -5181,13 +4975,8 @@
     </w:p>
     <w:p/>
     <w:p>
-      <w:proofErr w:type="spellStart"/>
-      <w:r>
-        <w:t>Ordina</w:t>
-      </w:r>
-      <w:proofErr w:type="spellEnd"/>
-      <w:r>
-        <w:t xml:space="preserve"> bekijkt vanuit zijn aanpak de probleemstelling van twee kanten.:</w:t>
+      <w:r>
+        <w:t>Ordina bekijkt vanuit zijn aanpak de probleemstelling van twee kanten.:</w:t>
       </w:r>
     </w:p>
     <w:p>
@@ -5340,35 +5129,28 @@
           <w:highlight w:val="magenta"/>
         </w:rPr>
       </w:pPr>
+      <w:commentRangeStart w:id="17"/>
       <w:r>
         <w:rPr>
           <w:highlight w:val="magenta"/>
         </w:rPr>
-        <w:t xml:space="preserve">Ervaring </w:t>
-      </w:r>
-      <w:proofErr w:type="spellStart"/>
-      <w:r>
-        <w:rPr>
-          <w:highlight w:val="magenta"/>
-        </w:rPr>
-        <w:t>Ordina</w:t>
-      </w:r>
-      <w:proofErr w:type="spellEnd"/>
-      <w:r>
-        <w:rPr>
-          <w:highlight w:val="magenta"/>
-        </w:rPr>
-        <w:t xml:space="preserve"> BRA oplossingen</w:t>
-      </w:r>
-    </w:p>
-    <w:p>
-      <w:proofErr w:type="spellStart"/>
-      <w:r>
-        <w:t>Ordina</w:t>
-      </w:r>
-      <w:proofErr w:type="spellEnd"/>
-      <w:r>
-        <w:t xml:space="preserve"> heeft</w:t>
+        <w:t>Ervaring Ordina BRA oplossingen</w:t>
+      </w:r>
+      <w:commentRangeEnd w:id="17"/>
+      <w:r>
+        <w:rPr>
+          <w:rStyle w:val="Verwijzingopmerking"/>
+          <w:rFonts w:ascii="Arial" w:hAnsi="Arial" w:cs="Times New Roman"/>
+          <w:b w:val="0"/>
+          <w:bCs w:val="0"/>
+          <w:color w:val="auto"/>
+        </w:rPr>
+        <w:commentReference w:id="17"/>
+      </w:r>
+    </w:p>
+    <w:p>
+      <w:r>
+        <w:t>Ordina heeft</w:t>
       </w:r>
       <w:r>
         <w:t xml:space="preserve"> een gedegen </w:t>
@@ -5433,18 +5215,25 @@
       <w:pPr>
         <w:pStyle w:val="Kop3"/>
       </w:pPr>
+      <w:commentRangeStart w:id="18"/>
       <w:r>
         <w:t>Kracht door bundelen expertises</w:t>
       </w:r>
-    </w:p>
-    <w:p>
-      <w:proofErr w:type="spellStart"/>
-      <w:r>
-        <w:t>Ordina</w:t>
-      </w:r>
-      <w:proofErr w:type="spellEnd"/>
-      <w:r>
-        <w:t xml:space="preserve"> AIM </w:t>
+      <w:commentRangeEnd w:id="18"/>
+      <w:r>
+        <w:rPr>
+          <w:rStyle w:val="Verwijzingopmerking"/>
+          <w:rFonts w:ascii="Arial" w:hAnsi="Arial" w:cs="Times New Roman"/>
+          <w:b w:val="0"/>
+          <w:bCs w:val="0"/>
+          <w:color w:val="auto"/>
+        </w:rPr>
+        <w:commentReference w:id="18"/>
+      </w:r>
+    </w:p>
+    <w:p>
+      <w:r>
+        <w:t xml:space="preserve">Ordina AIM </w:t>
       </w:r>
       <w:proofErr w:type="spellStart"/>
       <w:r>
@@ -5481,72 +5270,64 @@
       </w:r>
       <w:proofErr w:type="spellEnd"/>
       <w:r>
-        <w:t xml:space="preserve"> en integratie is een uitermate sterke combinatie die </w:t>
+        <w:t xml:space="preserve"> en integratie is een uitermate sterke combinatie die Ordina AIM in staat stelt voor ieder </w:t>
       </w:r>
       <w:proofErr w:type="spellStart"/>
       <w:r>
-        <w:t>Ordina</w:t>
+        <w:t>regel-centrale</w:t>
       </w:r>
       <w:proofErr w:type="spellEnd"/>
       <w:r>
-        <w:t xml:space="preserve"> AIM in staat stelt voor ieder </w:t>
+        <w:t xml:space="preserve"> probleemstelling van zijn klanten een pa</w:t>
+      </w:r>
+      <w:r>
+        <w:t>s</w:t>
+      </w:r>
+      <w:r>
+        <w:t>sende oplossing aan te bieden.</w:t>
+      </w:r>
+    </w:p>
+    <w:p/>
+    <w:p>
+      <w:r>
+        <w:t xml:space="preserve">Door </w:t>
+      </w:r>
+      <w:r>
+        <w:t>uit te gaan</w:t>
+      </w:r>
+      <w:r>
+        <w:t xml:space="preserve"> van wet en regelgeving die de taken en verantw</w:t>
+      </w:r>
+      <w:r>
+        <w:t>o</w:t>
+      </w:r>
+      <w:r>
+        <w:t>ordelijkheden bepalen</w:t>
+      </w:r>
+      <w:r>
+        <w:t xml:space="preserve"> van de klant</w:t>
+      </w:r>
+      <w:r>
+        <w:t xml:space="preserve">, </w:t>
+      </w:r>
+      <w:r>
+        <w:t xml:space="preserve">het </w:t>
+      </w:r>
+      <w:r>
+        <w:t>daarop gebaseerd beleid en</w:t>
+      </w:r>
+      <w:r>
+        <w:t xml:space="preserve"> </w:t>
+      </w:r>
+      <w:r>
+        <w:t xml:space="preserve">andere </w:t>
       </w:r>
       <w:proofErr w:type="spellStart"/>
       <w:r>
-        <w:t>regel-centrale</w:t>
+        <w:t>beslisingen</w:t>
       </w:r>
       <w:proofErr w:type="spellEnd"/>
       <w:r>
-        <w:t xml:space="preserve"> probleemstelling van zijn klanten een pa</w:t>
-      </w:r>
-      <w:r>
-        <w:t>s</w:t>
-      </w:r>
-      <w:r>
-        <w:t>sende oplossing aan te bieden.</w:t>
-      </w:r>
-    </w:p>
-    <w:p/>
-    <w:p>
-      <w:r>
-        <w:t xml:space="preserve">Door </w:t>
-      </w:r>
-      <w:r>
-        <w:t>uit te gaan</w:t>
-      </w:r>
-      <w:r>
-        <w:t xml:space="preserve"> van wet en regelgeving die de taken en verantw</w:t>
-      </w:r>
-      <w:r>
-        <w:t>o</w:t>
-      </w:r>
-      <w:r>
-        <w:t>ordelijkheden bepalen</w:t>
-      </w:r>
-      <w:r>
-        <w:t xml:space="preserve"> van de klant</w:t>
-      </w:r>
-      <w:r>
-        <w:t xml:space="preserve">, </w:t>
-      </w:r>
-      <w:r>
-        <w:t xml:space="preserve">het </w:t>
-      </w:r>
-      <w:r>
-        <w:t>daarop gebaseerd beleid en</w:t>
-      </w:r>
-      <w:r>
-        <w:t xml:space="preserve"> </w:t>
-      </w:r>
-      <w:r>
-        <w:t xml:space="preserve">andere </w:t>
-      </w:r>
-      <w:proofErr w:type="spellStart"/>
-      <w:r>
-        <w:t>beslisingen</w:t>
-      </w:r>
-      <w:proofErr w:type="spellEnd"/>
-      <w:r>
         <w:t xml:space="preserve"> die daaruit volgen en dit te combineren met de kennis van het </w:t>
       </w:r>
       <w:r>
@@ -5556,15 +5337,7 @@
         <w:t>werkproces van de klant</w:t>
       </w:r>
       <w:r>
-        <w:t xml:space="preserve">, stelt </w:t>
-      </w:r>
-      <w:proofErr w:type="spellStart"/>
-      <w:r>
-        <w:t>Ordina</w:t>
-      </w:r>
-      <w:proofErr w:type="spellEnd"/>
-      <w:r>
-        <w:t xml:space="preserve"> een compleet </w:t>
+        <w:t xml:space="preserve">, stelt Ordina een compleet </w:t>
       </w:r>
       <w:proofErr w:type="spellStart"/>
       <w:r>
@@ -5611,59 +5384,63 @@
       <w:pPr>
         <w:pStyle w:val="Kop2"/>
       </w:pPr>
-      <w:bookmarkStart w:id="22" w:name="_Toc359603040"/>
+      <w:bookmarkStart w:id="19" w:name="_Toc359603040"/>
       <w:r>
         <w:t>Proces</w:t>
       </w:r>
-      <w:bookmarkEnd w:id="22"/>
-    </w:p>
-    <w:p>
+      <w:bookmarkEnd w:id="19"/>
+    </w:p>
+    <w:p>
+      <w:commentRangeStart w:id="20"/>
+      <w:r>
+        <w:t xml:space="preserve">Ordina stelt een aantal gefaseerde stappen voor </w:t>
+      </w:r>
+      <w:r>
+        <w:t>die</w:t>
+      </w:r>
+      <w:r>
+        <w:t xml:space="preserve"> </w:t>
+      </w:r>
+      <w:r>
+        <w:t xml:space="preserve">resulteren in de meest </w:t>
+      </w:r>
+      <w:r>
+        <w:t xml:space="preserve">passende resultaat voor deze </w:t>
+      </w:r>
       <w:proofErr w:type="spellStart"/>
       <w:r>
-        <w:t>Ordina</w:t>
+        <w:t>PoC</w:t>
       </w:r>
       <w:proofErr w:type="spellEnd"/>
       <w:r>
-        <w:t xml:space="preserve"> stelt een aantal gefaseerde stappen voor </w:t>
-      </w:r>
-      <w:r>
-        <w:t>die</w:t>
-      </w:r>
-      <w:r>
-        <w:t xml:space="preserve"> </w:t>
-      </w:r>
-      <w:r>
-        <w:t xml:space="preserve">resulteren in de meest </w:t>
-      </w:r>
-      <w:r>
-        <w:t xml:space="preserve">passende resultaat voor deze </w:t>
+        <w:t>.</w:t>
+      </w:r>
+    </w:p>
+    <w:p>
+      <w:r>
+        <w:t>Hier</w:t>
+      </w:r>
+      <w:r>
+        <w:t xml:space="preserve">onder worden de fasen </w:t>
       </w:r>
       <w:proofErr w:type="spellStart"/>
       <w:r>
-        <w:t>PoC</w:t>
+        <w:t>bechreven</w:t>
       </w:r>
       <w:proofErr w:type="spellEnd"/>
       <w:r>
         <w:t>.</w:t>
       </w:r>
     </w:p>
-    <w:p>
-      <w:r>
-        <w:t>Hier</w:t>
-      </w:r>
-      <w:r>
-        <w:t xml:space="preserve">onder worden de fasen </w:t>
-      </w:r>
-      <w:proofErr w:type="spellStart"/>
-      <w:r>
-        <w:t>bechreven</w:t>
-      </w:r>
-      <w:proofErr w:type="spellEnd"/>
-      <w:r>
-        <w:t>.</w:t>
-      </w:r>
-    </w:p>
-    <w:p/>
+    <w:commentRangeEnd w:id="20"/>
+    <w:p>
+      <w:r>
+        <w:rPr>
+          <w:rStyle w:val="Verwijzingopmerking"/>
+        </w:rPr>
+        <w:commentReference w:id="20"/>
+      </w:r>
+    </w:p>
     <w:p>
       <w:r>
         <w:rPr>
@@ -5786,90 +5563,74 @@
       </w:r>
       <w:proofErr w:type="spellEnd"/>
       <w:r>
-        <w:t xml:space="preserve"> de grenzen van het probleemgebied. </w:t>
+        <w:t xml:space="preserve"> de grenzen van het probleemgebied. Ordina stelt samen met de </w:t>
       </w:r>
       <w:proofErr w:type="spellStart"/>
       <w:r>
-        <w:t>Ordina</w:t>
+        <w:t>pdrachhtgever</w:t>
       </w:r>
       <w:proofErr w:type="spellEnd"/>
       <w:r>
-        <w:t xml:space="preserve"> stelt samen met de </w:t>
+        <w:t xml:space="preserve"> vast wat de grenzen zijn van de vo</w:t>
+      </w:r>
+      <w:r>
+        <w:t>o</w:t>
+      </w:r>
+      <w:r>
+        <w:t xml:space="preserve">r te stellen oplossing en </w:t>
       </w:r>
       <w:proofErr w:type="spellStart"/>
       <w:r>
-        <w:t>pdrachhtgever</w:t>
+        <w:t>eventuiele</w:t>
       </w:r>
       <w:proofErr w:type="spellEnd"/>
       <w:r>
-        <w:t xml:space="preserve"> vast wat de grenzen zijn van de vo</w:t>
-      </w:r>
-      <w:r>
-        <w:t>o</w:t>
-      </w:r>
-      <w:r>
-        <w:t xml:space="preserve">r te stellen oplossing en </w:t>
+        <w:t xml:space="preserve"> randvoorwaarden </w:t>
       </w:r>
       <w:proofErr w:type="spellStart"/>
       <w:r>
-        <w:t>eventuiele</w:t>
+        <w:t>waran</w:t>
       </w:r>
       <w:proofErr w:type="spellEnd"/>
       <w:r>
-        <w:t xml:space="preserve"> randvoorwaarden </w:t>
+        <w:t xml:space="preserve"> de </w:t>
       </w:r>
       <w:proofErr w:type="spellStart"/>
       <w:r>
-        <w:t>waran</w:t>
+        <w:t>oplissing</w:t>
       </w:r>
       <w:proofErr w:type="spellEnd"/>
       <w:r>
-        <w:t xml:space="preserve"> de </w:t>
+        <w:t xml:space="preserve"> dient te </w:t>
       </w:r>
       <w:proofErr w:type="spellStart"/>
       <w:r>
-        <w:t>oplissing</w:t>
+        <w:t>te</w:t>
       </w:r>
       <w:proofErr w:type="spellEnd"/>
       <w:r>
-        <w:t xml:space="preserve"> dient te </w:t>
-      </w:r>
+        <w:t xml:space="preserve"> voldoen.</w:t>
+      </w:r>
+      <w:r>
+        <w:t xml:space="preserve"> </w:t>
+      </w:r>
+    </w:p>
+    <w:p>
       <w:proofErr w:type="spellStart"/>
       <w:r>
-        <w:t>te</w:t>
+        <w:t>Daranaast</w:t>
       </w:r>
       <w:proofErr w:type="spellEnd"/>
       <w:r>
-        <w:t xml:space="preserve"> voldoen.</w:t>
-      </w:r>
-      <w:r>
         <w:t xml:space="preserve"> </w:t>
       </w:r>
-    </w:p>
-    <w:p>
       <w:proofErr w:type="spellStart"/>
       <w:r>
-        <w:t>Daranaast</w:t>
+        <w:t>wordty</w:t>
       </w:r>
       <w:proofErr w:type="spellEnd"/>
       <w:r>
-        <w:t xml:space="preserve"> </w:t>
-      </w:r>
-      <w:proofErr w:type="spellStart"/>
-      <w:r>
-        <w:t>wordty</w:t>
-      </w:r>
-      <w:proofErr w:type="spellEnd"/>
-      <w:r>
-        <w:t xml:space="preserve"> de context van het probleem en de context van een eventuele oplossing door </w:t>
-      </w:r>
-      <w:proofErr w:type="spellStart"/>
-      <w:r>
-        <w:t>Ordina</w:t>
-      </w:r>
-      <w:proofErr w:type="spellEnd"/>
-      <w:r>
-        <w:t xml:space="preserve"> verder vastgesteld. </w:t>
+        <w:t xml:space="preserve"> de context van het probleem en de context van een eventuele oplossing door Ordina verder vastgesteld. </w:t>
       </w:r>
     </w:p>
     <w:p/>
@@ -6119,42 +5880,28 @@
         <w:rPr>
           <w:highlight w:val="magenta"/>
         </w:rPr>
-        <w:t xml:space="preserve">fase 4 zal </w:t>
-      </w:r>
-      <w:proofErr w:type="spellStart"/>
+        <w:t xml:space="preserve">fase 4 zal Ordina </w:t>
+      </w:r>
       <w:r>
         <w:rPr>
           <w:highlight w:val="magenta"/>
         </w:rPr>
-        <w:t>Ordina</w:t>
-      </w:r>
-      <w:proofErr w:type="spellEnd"/>
+        <w:t xml:space="preserve">de oplossing realiseren. </w:t>
+      </w:r>
+    </w:p>
+    <w:p>
       <w:r>
         <w:rPr>
           <w:highlight w:val="magenta"/>
         </w:rPr>
-        <w:t xml:space="preserve"> </w:t>
-      </w:r>
+        <w:t>Geen aanpak, geen verdere utleg! komt later wel.</w:t>
+      </w:r>
+    </w:p>
+    <w:p>
       <w:r>
         <w:rPr>
           <w:highlight w:val="magenta"/>
         </w:rPr>
-        <w:t xml:space="preserve">de oplossing realiseren. </w:t>
-      </w:r>
-    </w:p>
-    <w:p>
-      <w:r>
-        <w:rPr>
-          <w:highlight w:val="magenta"/>
-        </w:rPr>
-        <w:t>Geen aanpak, geen verdere utleg! komt later wel.</w:t>
-      </w:r>
-    </w:p>
-    <w:p>
-      <w:r>
-        <w:rPr>
-          <w:highlight w:val="magenta"/>
-        </w:rPr>
         <w:t>weggehaald</w:t>
       </w:r>
     </w:p>
@@ -6163,90 +5910,92 @@
       <w:pPr>
         <w:pStyle w:val="Kop2"/>
       </w:pPr>
-      <w:bookmarkStart w:id="23" w:name="_Toc323915691"/>
-      <w:bookmarkStart w:id="24" w:name="_Toc323915692"/>
-      <w:bookmarkStart w:id="25" w:name="_Toc323915693"/>
-      <w:bookmarkStart w:id="26" w:name="_Toc323915694"/>
-      <w:bookmarkStart w:id="27" w:name="_Toc323915695"/>
-      <w:bookmarkStart w:id="28" w:name="_Toc323915696"/>
-      <w:bookmarkStart w:id="29" w:name="_Toc323915697"/>
-      <w:bookmarkStart w:id="30" w:name="_Toc323915698"/>
-      <w:bookmarkStart w:id="31" w:name="_Toc323915699"/>
-      <w:bookmarkStart w:id="32" w:name="_Toc323915700"/>
-      <w:bookmarkStart w:id="33" w:name="_Toc323915701"/>
-      <w:bookmarkStart w:id="34" w:name="_Toc323915702"/>
-      <w:bookmarkStart w:id="35" w:name="_Toc323915703"/>
-      <w:bookmarkStart w:id="36" w:name="_Toc323915704"/>
-      <w:bookmarkStart w:id="37" w:name="_Toc323915705"/>
-      <w:bookmarkStart w:id="38" w:name="_Toc323915706"/>
-      <w:bookmarkStart w:id="39" w:name="_Toc323915707"/>
-      <w:bookmarkStart w:id="40" w:name="_Toc323915708"/>
-      <w:bookmarkStart w:id="41" w:name="_Toc323915709"/>
-      <w:bookmarkStart w:id="42" w:name="_Toc323915710"/>
-      <w:bookmarkStart w:id="43" w:name="_Toc323915711"/>
-      <w:bookmarkStart w:id="44" w:name="_Toc323915712"/>
-      <w:bookmarkStart w:id="45" w:name="_Toc323915713"/>
-      <w:bookmarkStart w:id="46" w:name="_Toc323915714"/>
-      <w:bookmarkStart w:id="47" w:name="_Toc323915715"/>
-      <w:bookmarkStart w:id="48" w:name="_Toc323915716"/>
-      <w:bookmarkStart w:id="49" w:name="_Toc323915717"/>
-      <w:bookmarkStart w:id="50" w:name="_Toc323915718"/>
-      <w:bookmarkStart w:id="51" w:name="_Toc323915719"/>
-      <w:bookmarkStart w:id="52" w:name="_Toc323915720"/>
-      <w:bookmarkStart w:id="53" w:name="_Toc323915721"/>
-      <w:bookmarkStart w:id="54" w:name="_Toc323915722"/>
-      <w:bookmarkStart w:id="55" w:name="_Toc323915723"/>
-      <w:bookmarkStart w:id="56" w:name="_Toc323915724"/>
-      <w:bookmarkStart w:id="57" w:name="_Toc323915725"/>
-      <w:bookmarkStart w:id="58" w:name="_Toc323915726"/>
-      <w:bookmarkStart w:id="59" w:name="_Toc323915727"/>
-      <w:bookmarkStart w:id="60" w:name="_Toc323915728"/>
-      <w:bookmarkStart w:id="61" w:name="_Toc323915729"/>
-      <w:bookmarkStart w:id="62" w:name="_Toc323915730"/>
-      <w:bookmarkStart w:id="63" w:name="_Toc323915731"/>
-      <w:bookmarkStart w:id="64" w:name="_Toc323915732"/>
-      <w:bookmarkStart w:id="65" w:name="_Toc323915733"/>
-      <w:bookmarkStart w:id="66" w:name="_Toc323915734"/>
-      <w:bookmarkStart w:id="67" w:name="_Toc323915735"/>
-      <w:bookmarkStart w:id="68" w:name="_Toc323915736"/>
-      <w:bookmarkStart w:id="69" w:name="_Toc323915737"/>
-      <w:bookmarkStart w:id="70" w:name="_Toc323915738"/>
-      <w:bookmarkStart w:id="71" w:name="_Toc323915739"/>
-      <w:bookmarkStart w:id="72" w:name="_Toc323915740"/>
-      <w:bookmarkStart w:id="73" w:name="_Toc323915741"/>
-      <w:bookmarkStart w:id="74" w:name="_Toc323915742"/>
-      <w:bookmarkStart w:id="75" w:name="_Toc323915743"/>
-      <w:bookmarkStart w:id="76" w:name="_Toc323915744"/>
-      <w:bookmarkStart w:id="77" w:name="_Toc323915745"/>
-      <w:bookmarkStart w:id="78" w:name="_Toc323915746"/>
-      <w:bookmarkStart w:id="79" w:name="_Toc323915747"/>
-      <w:bookmarkStart w:id="80" w:name="_Toc323915748"/>
-      <w:bookmarkStart w:id="81" w:name="_Toc323915749"/>
-      <w:bookmarkStart w:id="82" w:name="_Toc323915750"/>
-      <w:bookmarkStart w:id="83" w:name="_Toc323915751"/>
-      <w:bookmarkStart w:id="84" w:name="_Toc323915752"/>
-      <w:bookmarkStart w:id="85" w:name="_Toc323915753"/>
-      <w:bookmarkStart w:id="86" w:name="_Toc323915754"/>
-      <w:bookmarkStart w:id="87" w:name="_Toc323915755"/>
-      <w:bookmarkStart w:id="88" w:name="_Toc323915756"/>
-      <w:bookmarkStart w:id="89" w:name="_Toc323915757"/>
-      <w:bookmarkStart w:id="90" w:name="_Toc323915758"/>
-      <w:bookmarkStart w:id="91" w:name="_Toc323915759"/>
-      <w:bookmarkStart w:id="92" w:name="_Toc323915760"/>
-      <w:bookmarkStart w:id="93" w:name="_Toc323915761"/>
-      <w:bookmarkStart w:id="94" w:name="_Toc323915762"/>
-      <w:bookmarkStart w:id="95" w:name="_Toc323915763"/>
-      <w:bookmarkStart w:id="96" w:name="_Toc323915764"/>
-      <w:bookmarkStart w:id="97" w:name="_Toc323915765"/>
-      <w:bookmarkStart w:id="98" w:name="_Toc323915766"/>
-      <w:bookmarkStart w:id="99" w:name="_Toc323915767"/>
-      <w:bookmarkStart w:id="100" w:name="_Toc323915768"/>
-      <w:bookmarkStart w:id="101" w:name="_Toc323915769"/>
-      <w:bookmarkStart w:id="102" w:name="_Toc323915770"/>
-      <w:bookmarkStart w:id="103" w:name="_Toc323915771"/>
-      <w:bookmarkStart w:id="104" w:name="_Toc323915772"/>
-      <w:bookmarkStart w:id="105" w:name="_Ref323898980"/>
-      <w:bookmarkStart w:id="106" w:name="_Toc359603041"/>
+      <w:bookmarkStart w:id="21" w:name="_Toc323915691"/>
+      <w:bookmarkStart w:id="22" w:name="_Toc323915692"/>
+      <w:bookmarkStart w:id="23" w:name="_Toc323915693"/>
+      <w:bookmarkStart w:id="24" w:name="_Toc323915694"/>
+      <w:bookmarkStart w:id="25" w:name="_Toc323915695"/>
+      <w:bookmarkStart w:id="26" w:name="_Toc323915696"/>
+      <w:bookmarkStart w:id="27" w:name="_Toc323915697"/>
+      <w:bookmarkStart w:id="28" w:name="_Toc323915698"/>
+      <w:bookmarkStart w:id="29" w:name="_Toc323915699"/>
+      <w:bookmarkStart w:id="30" w:name="_Toc323915700"/>
+      <w:bookmarkStart w:id="31" w:name="_Toc323915701"/>
+      <w:bookmarkStart w:id="32" w:name="_Toc323915702"/>
+      <w:bookmarkStart w:id="33" w:name="_Toc323915703"/>
+      <w:bookmarkStart w:id="34" w:name="_Toc323915704"/>
+      <w:bookmarkStart w:id="35" w:name="_Toc323915705"/>
+      <w:bookmarkStart w:id="36" w:name="_Toc323915706"/>
+      <w:bookmarkStart w:id="37" w:name="_Toc323915707"/>
+      <w:bookmarkStart w:id="38" w:name="_Toc323915708"/>
+      <w:bookmarkStart w:id="39" w:name="_Toc323915709"/>
+      <w:bookmarkStart w:id="40" w:name="_Toc323915710"/>
+      <w:bookmarkStart w:id="41" w:name="_Toc323915711"/>
+      <w:bookmarkStart w:id="42" w:name="_Toc323915712"/>
+      <w:bookmarkStart w:id="43" w:name="_Toc323915713"/>
+      <w:bookmarkStart w:id="44" w:name="_Toc323915714"/>
+      <w:bookmarkStart w:id="45" w:name="_Toc323915715"/>
+      <w:bookmarkStart w:id="46" w:name="_Toc323915716"/>
+      <w:bookmarkStart w:id="47" w:name="_Toc323915717"/>
+      <w:bookmarkStart w:id="48" w:name="_Toc323915718"/>
+      <w:bookmarkStart w:id="49" w:name="_Toc323915719"/>
+      <w:bookmarkStart w:id="50" w:name="_Toc323915720"/>
+      <w:bookmarkStart w:id="51" w:name="_Toc323915721"/>
+      <w:bookmarkStart w:id="52" w:name="_Toc323915722"/>
+      <w:bookmarkStart w:id="53" w:name="_Toc323915723"/>
+      <w:bookmarkStart w:id="54" w:name="_Toc323915724"/>
+      <w:bookmarkStart w:id="55" w:name="_Toc323915725"/>
+      <w:bookmarkStart w:id="56" w:name="_Toc323915726"/>
+      <w:bookmarkStart w:id="57" w:name="_Toc323915727"/>
+      <w:bookmarkStart w:id="58" w:name="_Toc323915728"/>
+      <w:bookmarkStart w:id="59" w:name="_Toc323915729"/>
+      <w:bookmarkStart w:id="60" w:name="_Toc323915730"/>
+      <w:bookmarkStart w:id="61" w:name="_Toc323915731"/>
+      <w:bookmarkStart w:id="62" w:name="_Toc323915732"/>
+      <w:bookmarkStart w:id="63" w:name="_Toc323915733"/>
+      <w:bookmarkStart w:id="64" w:name="_Toc323915734"/>
+      <w:bookmarkStart w:id="65" w:name="_Toc323915735"/>
+      <w:bookmarkStart w:id="66" w:name="_Toc323915736"/>
+      <w:bookmarkStart w:id="67" w:name="_Toc323915737"/>
+      <w:bookmarkStart w:id="68" w:name="_Toc323915738"/>
+      <w:bookmarkStart w:id="69" w:name="_Toc323915739"/>
+      <w:bookmarkStart w:id="70" w:name="_Toc323915740"/>
+      <w:bookmarkStart w:id="71" w:name="_Toc323915741"/>
+      <w:bookmarkStart w:id="72" w:name="_Toc323915742"/>
+      <w:bookmarkStart w:id="73" w:name="_Toc323915743"/>
+      <w:bookmarkStart w:id="74" w:name="_Toc323915744"/>
+      <w:bookmarkStart w:id="75" w:name="_Toc323915745"/>
+      <w:bookmarkStart w:id="76" w:name="_Toc323915746"/>
+      <w:bookmarkStart w:id="77" w:name="_Toc323915747"/>
+      <w:bookmarkStart w:id="78" w:name="_Toc323915748"/>
+      <w:bookmarkStart w:id="79" w:name="_Toc323915749"/>
+      <w:bookmarkStart w:id="80" w:name="_Toc323915750"/>
+      <w:bookmarkStart w:id="81" w:name="_Toc323915751"/>
+      <w:bookmarkStart w:id="82" w:name="_Toc323915752"/>
+      <w:bookmarkStart w:id="83" w:name="_Toc323915753"/>
+      <w:bookmarkStart w:id="84" w:name="_Toc323915754"/>
+      <w:bookmarkStart w:id="85" w:name="_Toc323915755"/>
+      <w:bookmarkStart w:id="86" w:name="_Toc323915756"/>
+      <w:bookmarkStart w:id="87" w:name="_Toc323915757"/>
+      <w:bookmarkStart w:id="88" w:name="_Toc323915758"/>
+      <w:bookmarkStart w:id="89" w:name="_Toc323915759"/>
+      <w:bookmarkStart w:id="90" w:name="_Toc323915760"/>
+      <w:bookmarkStart w:id="91" w:name="_Toc323915761"/>
+      <w:bookmarkStart w:id="92" w:name="_Toc323915762"/>
+      <w:bookmarkStart w:id="93" w:name="_Toc323915763"/>
+      <w:bookmarkStart w:id="94" w:name="_Toc323915764"/>
+      <w:bookmarkStart w:id="95" w:name="_Toc323915765"/>
+      <w:bookmarkStart w:id="96" w:name="_Toc323915766"/>
+      <w:bookmarkStart w:id="97" w:name="_Toc323915767"/>
+      <w:bookmarkStart w:id="98" w:name="_Toc323915768"/>
+      <w:bookmarkStart w:id="99" w:name="_Toc323915769"/>
+      <w:bookmarkStart w:id="100" w:name="_Toc323915770"/>
+      <w:bookmarkStart w:id="101" w:name="_Toc323915771"/>
+      <w:bookmarkStart w:id="102" w:name="_Toc323915772"/>
+      <w:bookmarkStart w:id="103" w:name="_Ref323898980"/>
+      <w:bookmarkStart w:id="104" w:name="_Toc359603041"/>
+      <w:bookmarkEnd w:id="21"/>
+      <w:bookmarkEnd w:id="22"/>
       <w:bookmarkEnd w:id="23"/>
       <w:bookmarkEnd w:id="24"/>
       <w:bookmarkEnd w:id="25"/>
@@ -6327,17 +6076,15 @@
       <w:bookmarkEnd w:id="100"/>
       <w:bookmarkEnd w:id="101"/>
       <w:bookmarkEnd w:id="102"/>
+      <w:proofErr w:type="spellStart"/>
+      <w:r>
+        <w:t>D</w:t>
+      </w:r>
+      <w:r>
+        <w:t>eliverables</w:t>
+      </w:r>
       <w:bookmarkEnd w:id="103"/>
       <w:bookmarkEnd w:id="104"/>
-      <w:proofErr w:type="spellStart"/>
-      <w:r>
-        <w:t>D</w:t>
-      </w:r>
-      <w:r>
-        <w:t>eliverables</w:t>
-      </w:r>
-      <w:bookmarkEnd w:id="105"/>
-      <w:bookmarkEnd w:id="106"/>
       <w:proofErr w:type="spellEnd"/>
     </w:p>
     <w:p>
@@ -6383,10 +6130,10 @@
           <w:highlight w:val="yellow"/>
         </w:rPr>
       </w:pPr>
-      <w:bookmarkStart w:id="107" w:name="_Toc323915774"/>
-      <w:bookmarkStart w:id="108" w:name="_Ref323899007"/>
-      <w:bookmarkStart w:id="109" w:name="_Toc359603042"/>
-      <w:bookmarkEnd w:id="107"/>
+      <w:bookmarkStart w:id="105" w:name="_Toc323915774"/>
+      <w:bookmarkStart w:id="106" w:name="_Ref323899007"/>
+      <w:bookmarkStart w:id="107" w:name="_Toc359603042"/>
+      <w:bookmarkEnd w:id="105"/>
       <w:r>
         <w:rPr>
           <w:noProof/>
@@ -6395,7 +6142,7 @@
         <w:lastRenderedPageBreak/>
         <w:t>Planning</w:t>
       </w:r>
-      <w:bookmarkEnd w:id="108"/>
+      <w:bookmarkEnd w:id="106"/>
       <w:r>
         <w:rPr>
           <w:noProof/>
@@ -6410,7 +6157,7 @@
         </w:rPr>
         <w:t>deze 3 weken</w:t>
       </w:r>
-      <w:bookmarkEnd w:id="109"/>
+      <w:bookmarkEnd w:id="107"/>
     </w:p>
     <w:p>
       <w:pPr>
@@ -7987,8 +7734,8 @@
               <w:spacing w:after="0"/>
               <w:jc w:val="left"/>
             </w:pPr>
-            <w:bookmarkStart w:id="110" w:name="_Toc237683760"/>
-            <w:bookmarkEnd w:id="8"/>
+            <w:bookmarkStart w:id="108" w:name="_Toc237683760"/>
+            <w:bookmarkEnd w:id="1"/>
           </w:p>
         </w:tc>
         <w:tc>
@@ -8020,75 +7767,55 @@
         </w:rPr>
       </w:pPr>
     </w:p>
+    <w:bookmarkEnd w:id="108"/>
     <w:p>
       <w:pPr>
         <w:pStyle w:val="Kop1"/>
       </w:pPr>
-      <w:bookmarkStart w:id="111" w:name="_Toc286080527"/>
-      <w:bookmarkStart w:id="112" w:name="_Toc359603047"/>
-      <w:bookmarkEnd w:id="110"/>
       <w:r>
         <w:lastRenderedPageBreak/>
-        <w:t>Akkoord</w:t>
-      </w:r>
-      <w:bookmarkEnd w:id="111"/>
-      <w:bookmarkEnd w:id="112"/>
-      <w:r>
-        <w:t xml:space="preserve"> </w:t>
+        <w:t>Conclusie</w:t>
+      </w:r>
+    </w:p>
+    <w:p>
+      <w:pPr>
+        <w:rPr>
+          <w:highlight w:val="magenta"/>
+        </w:rPr>
+      </w:pPr>
+      <w:r>
+        <w:rPr>
+          <w:highlight w:val="magenta"/>
+        </w:rPr>
+        <w:t xml:space="preserve">Wij gaan ervan uit dat het voorstel aansluit bij uw verwachtingen. </w:t>
+      </w:r>
+    </w:p>
+    <w:p>
+      <w:r>
+        <w:rPr>
+          <w:highlight w:val="magenta"/>
+        </w:rPr>
+        <w:t xml:space="preserve">Dus teken ff </w:t>
       </w:r>
       <w:proofErr w:type="spellStart"/>
       <w:r>
-        <w:t>ewn</w:t>
+        <w:rPr>
+          <w:highlight w:val="magenta"/>
+        </w:rPr>
+        <w:t>vr</w:t>
       </w:r>
       <w:proofErr w:type="spellEnd"/>
       <w:r>
-        <w:t xml:space="preserve"> wouw </w:t>
-      </w:r>
-      <w:proofErr w:type="spellStart"/>
-      <w:r>
-        <w:t>factorr</w:t>
-      </w:r>
-      <w:proofErr w:type="spellEnd"/>
-    </w:p>
-    <w:p>
-      <w:pPr>
         <w:rPr>
           <w:highlight w:val="magenta"/>
         </w:rPr>
-      </w:pPr>
-      <w:r>
-        <w:rPr>
-          <w:highlight w:val="magenta"/>
-        </w:rPr>
-        <w:t xml:space="preserve">Wij gaan ervan uit dat het voorstel aansluit bij uw verwachtingen. </w:t>
-      </w:r>
-    </w:p>
-    <w:p>
-      <w:r>
-        <w:rPr>
-          <w:highlight w:val="magenta"/>
-        </w:rPr>
-        <w:t xml:space="preserve">Dus teken ff </w:t>
-      </w:r>
-      <w:proofErr w:type="spellStart"/>
-      <w:r>
-        <w:rPr>
-          <w:highlight w:val="magenta"/>
-        </w:rPr>
-        <w:t>vr</w:t>
-      </w:r>
-      <w:proofErr w:type="spellEnd"/>
-      <w:r>
-        <w:rPr>
-          <w:highlight w:val="magenta"/>
-        </w:rPr>
         <w:t xml:space="preserve"> vervolg...</w:t>
       </w:r>
     </w:p>
     <w:sectPr>
-      <w:headerReference w:type="even" r:id="rId14"/>
-      <w:headerReference w:type="default" r:id="rId15"/>
-      <w:footerReference w:type="default" r:id="rId16"/>
+      <w:headerReference w:type="even" r:id="rId15"/>
+      <w:headerReference w:type="default" r:id="rId16"/>
+      <w:footerReference w:type="default" r:id="rId17"/>
       <w:pgSz w:w="11906" w:h="16838"/>
       <w:pgMar w:top="1922" w:right="1134" w:bottom="1701" w:left="1701" w:header="709" w:footer="709" w:gutter="0"/>
       <w:cols w:space="708"/>
@@ -8096,6 +7823,145 @@
     </w:sectPr>
   </w:body>
 </w:document>
+</file>
+
+<file path=word/comments.xml><?xml version="1.0" encoding="utf-8"?>
+<w:comments xmlns:ve="http://schemas.openxmlformats.org/markup-compatibility/2006" xmlns:o="urn:schemas-microsoft-com:office:office" xmlns:r="http://schemas.openxmlformats.org/officeDocument/2006/relationships" xmlns:m="http://schemas.openxmlformats.org/officeDocument/2006/math" xmlns:v="urn:schemas-microsoft-com:vml" xmlns:wp="http://schemas.openxmlformats.org/drawingml/2006/wordprocessingDrawing" xmlns:w10="urn:schemas-microsoft-com:office:word" xmlns:w="http://schemas.openxmlformats.org/wordprocessingml/2006/main" xmlns:wne="http://schemas.microsoft.com/office/word/2006/wordml">
+  <w:comment w:id="8" w:author="de heer M. Eijer" w:date="2013-06-22T07:54:00Z" w:initials="s">
+    <w:p>
+      <w:pPr>
+        <w:pStyle w:val="Tekstopmerking"/>
+      </w:pPr>
+      <w:r>
+        <w:rPr>
+          <w:rStyle w:val="Verwijzingopmerking"/>
+        </w:rPr>
+        <w:annotationRef/>
+      </w:r>
+      <w:r>
+        <w:rPr>
+          <w:rStyle w:val="Verwijzingopmerking"/>
+        </w:rPr>
+        <w:t>Vragen aan</w:t>
+      </w:r>
+      <w:r>
+        <w:t xml:space="preserve"> </w:t>
+      </w:r>
+      <w:proofErr w:type="spellStart"/>
+      <w:r>
+        <w:t>Seen</w:t>
+      </w:r>
+      <w:proofErr w:type="spellEnd"/>
+      <w:r>
+        <w:t xml:space="preserve"> of Kruit in hoeverre het woord “verbouwing” beladen is. </w:t>
+      </w:r>
+      <w:proofErr w:type="spellStart"/>
+      <w:r>
+        <w:t>Zonodig</w:t>
+      </w:r>
+      <w:proofErr w:type="spellEnd"/>
+      <w:r>
+        <w:t xml:space="preserve"> taal aanpassen</w:t>
+      </w:r>
+    </w:p>
+  </w:comment>
+  <w:comment w:id="10" w:author="de heer M. Eijer" w:date="2013-06-22T07:59:00Z" w:initials="s">
+    <w:p>
+      <w:pPr>
+        <w:pStyle w:val="Tekstopmerking"/>
+      </w:pPr>
+      <w:r>
+        <w:rPr>
+          <w:rStyle w:val="Verwijzingopmerking"/>
+        </w:rPr>
+        <w:annotationRef/>
+      </w:r>
+      <w:r>
+        <w:t>Dit hoor niet thuis in dit document. Dit document is immers een voorstel en geen opdrachtrapportage.</w:t>
+      </w:r>
+    </w:p>
+  </w:comment>
+  <w:comment w:id="12" w:author="de heer M. Eijer" w:date="2013-06-22T08:00:00Z" w:initials="s">
+    <w:p>
+      <w:pPr>
+        <w:pStyle w:val="Tekstopmerking"/>
+      </w:pPr>
+      <w:r>
+        <w:rPr>
+          <w:rStyle w:val="Verwijzingopmerking"/>
+        </w:rPr>
+        <w:annotationRef/>
+      </w:r>
+      <w:r>
+        <w:t>Idem.  Deze sectie hoort niet in dit document: verwijderen.</w:t>
+      </w:r>
+    </w:p>
+  </w:comment>
+  <w:comment w:id="16" w:author="de heer M. Eijer" w:date="2013-06-22T08:02:00Z" w:initials="s">
+    <w:p>
+      <w:pPr>
+        <w:pStyle w:val="Tekstopmerking"/>
+      </w:pPr>
+      <w:r>
+        <w:rPr>
+          <w:rStyle w:val="Verwijzingopmerking"/>
+        </w:rPr>
+        <w:annotationRef/>
+      </w:r>
+      <w:r>
+        <w:t>Dit gaat over Ordina. Ik wil als lezer vanuit de inspectie een voorstel lezen, (en dus geen “reclame”.)</w:t>
+      </w:r>
+    </w:p>
+  </w:comment>
+  <w:comment w:id="17" w:author="de heer M. Eijer" w:date="2013-06-22T08:03:00Z" w:initials="s">
+    <w:p>
+      <w:pPr>
+        <w:pStyle w:val="Tekstopmerking"/>
+      </w:pPr>
+      <w:r>
+        <w:rPr>
+          <w:rStyle w:val="Verwijzingopmerking"/>
+        </w:rPr>
+        <w:annotationRef/>
+      </w:r>
+      <w:r>
+        <w:t>Idem: dit gaat over Ordina en niet over de Inspectie. In een voorstel gaan we niet zeggen hoe goed we zijn, maar wel vertellen wat we gaan doen.</w:t>
+      </w:r>
+    </w:p>
+  </w:comment>
+  <w:comment w:id="18" w:author="de heer M. Eijer" w:date="2013-06-22T08:04:00Z" w:initials="s">
+    <w:p>
+      <w:pPr>
+        <w:pStyle w:val="Tekstopmerking"/>
+      </w:pPr>
+      <w:r>
+        <w:rPr>
+          <w:rStyle w:val="Verwijzingopmerking"/>
+        </w:rPr>
+        <w:annotationRef/>
+      </w:r>
+      <w:r>
+        <w:t>Idem. Dit gaat weer over Ordina….</w:t>
+      </w:r>
+    </w:p>
+  </w:comment>
+  <w:comment w:id="20" w:author="de heer M. Eijer" w:date="2013-06-22T08:06:00Z" w:initials="s">
+    <w:p>
+      <w:pPr>
+        <w:pStyle w:val="Tekstopmerking"/>
+      </w:pPr>
+      <w:r>
+        <w:rPr>
+          <w:rStyle w:val="Verwijzingopmerking"/>
+        </w:rPr>
+        <w:annotationRef/>
+      </w:r>
+      <w:r>
+        <w:t>Graag op deze plek meteen de stappen die we hadden besproken: zomer, najaar, verder. Grafisch plaatje met de stappen om mee te beginnen, en dan concreet invullen wat we precies gaan doen.</w:t>
+      </w:r>
+    </w:p>
+  </w:comment>
+</w:comments>
 </file>
 
 <file path=word/endnotes.xml><?xml version="1.0" encoding="utf-8"?>
@@ -8692,27 +8558,13 @@
             <w:rPr>
               <w:lang w:val="en-US"/>
             </w:rPr>
-            <w:t xml:space="preserve"> BRA </w:t>
-          </w:r>
-          <w:proofErr w:type="spellStart"/>
-          <w:r>
-            <w:rPr>
-              <w:lang w:val="en-US"/>
-            </w:rPr>
-            <w:t>Or</w:t>
+            <w:t xml:space="preserve"> BRA Or</w:t>
           </w:r>
           <w:r>
             <w:rPr>
               <w:lang w:val="en-US"/>
             </w:rPr>
-            <w:t>dina</w:t>
-          </w:r>
-          <w:proofErr w:type="spellEnd"/>
-          <w:r>
-            <w:rPr>
-              <w:lang w:val="en-US"/>
-            </w:rPr>
-            <w:t xml:space="preserve"> </w:t>
+            <w:t xml:space="preserve">dina </w:t>
           </w:r>
           <w:proofErr w:type="spellStart"/>
           <w:r>
@@ -8778,7 +8630,7 @@
               <w:rStyle w:val="Paginanummer"/>
               <w:noProof/>
             </w:rPr>
-            <w:t>11</w:t>
+            <w:t>6</w:t>
           </w:r>
           <w:r>
             <w:rPr>
@@ -8815,7 +8667,7 @@
               <w:rStyle w:val="Paginanummer"/>
               <w:noProof/>
             </w:rPr>
-            <w:t>11</w:t>
+            <w:t>13</w:t>
           </w:r>
           <w:r>
             <w:rPr>
@@ -10272,6 +10124,119 @@
     </w:lvl>
   </w:abstractNum>
   <w:abstractNum w:abstractNumId="15">
+    <w:nsid w:val="1DDB091B"/>
+    <w:multiLevelType w:val="hybridMultilevel"/>
+    <w:tmpl w:val="90E64DA0"/>
+    <w:lvl w:ilvl="0" w:tplc="ED80E6B6">
+      <w:start w:val="1"/>
+      <w:numFmt w:val="bullet"/>
+      <w:lvlText w:val="-"/>
+      <w:lvlJc w:val="left"/>
+      <w:pPr>
+        <w:ind w:left="408" w:hanging="360"/>
+      </w:pPr>
+      <w:rPr>
+        <w:rFonts w:ascii="Arial" w:eastAsia="Arial" w:hAnsi="Arial" w:cs="Arial" w:hint="default"/>
+      </w:rPr>
+    </w:lvl>
+    <w:lvl w:ilvl="1" w:tplc="04130003" w:tentative="1">
+      <w:start w:val="1"/>
+      <w:numFmt w:val="bullet"/>
+      <w:lvlText w:val="o"/>
+      <w:lvlJc w:val="left"/>
+      <w:pPr>
+        <w:ind w:left="1128" w:hanging="360"/>
+      </w:pPr>
+      <w:rPr>
+        <w:rFonts w:ascii="Courier New" w:hAnsi="Courier New" w:cs="Courier New" w:hint="default"/>
+      </w:rPr>
+    </w:lvl>
+    <w:lvl w:ilvl="2" w:tplc="04130005" w:tentative="1">
+      <w:start w:val="1"/>
+      <w:numFmt w:val="bullet"/>
+      <w:lvlText w:val=""/>
+      <w:lvlJc w:val="left"/>
+      <w:pPr>
+        <w:ind w:left="1848" w:hanging="360"/>
+      </w:pPr>
+      <w:rPr>
+        <w:rFonts w:ascii="Wingdings" w:hAnsi="Wingdings" w:hint="default"/>
+      </w:rPr>
+    </w:lvl>
+    <w:lvl w:ilvl="3" w:tplc="04130001" w:tentative="1">
+      <w:start w:val="1"/>
+      <w:numFmt w:val="bullet"/>
+      <w:lvlText w:val=""/>
+      <w:lvlJc w:val="left"/>
+      <w:pPr>
+        <w:ind w:left="2568" w:hanging="360"/>
+      </w:pPr>
+      <w:rPr>
+        <w:rFonts w:ascii="Symbol" w:hAnsi="Symbol" w:hint="default"/>
+      </w:rPr>
+    </w:lvl>
+    <w:lvl w:ilvl="4" w:tplc="04130003" w:tentative="1">
+      <w:start w:val="1"/>
+      <w:numFmt w:val="bullet"/>
+      <w:lvlText w:val="o"/>
+      <w:lvlJc w:val="left"/>
+      <w:pPr>
+        <w:ind w:left="3288" w:hanging="360"/>
+      </w:pPr>
+      <w:rPr>
+        <w:rFonts w:ascii="Courier New" w:hAnsi="Courier New" w:cs="Courier New" w:hint="default"/>
+      </w:rPr>
+    </w:lvl>
+    <w:lvl w:ilvl="5" w:tplc="04130005" w:tentative="1">
+      <w:start w:val="1"/>
+      <w:numFmt w:val="bullet"/>
+      <w:lvlText w:val=""/>
+      <w:lvlJc w:val="left"/>
+      <w:pPr>
+        <w:ind w:left="4008" w:hanging="360"/>
+      </w:pPr>
+      <w:rPr>
+        <w:rFonts w:ascii="Wingdings" w:hAnsi="Wingdings" w:hint="default"/>
+      </w:rPr>
+    </w:lvl>
+    <w:lvl w:ilvl="6" w:tplc="04130001" w:tentative="1">
+      <w:start w:val="1"/>
+      <w:numFmt w:val="bullet"/>
+      <w:lvlText w:val=""/>
+      <w:lvlJc w:val="left"/>
+      <w:pPr>
+        <w:ind w:left="4728" w:hanging="360"/>
+      </w:pPr>
+      <w:rPr>
+        <w:rFonts w:ascii="Symbol" w:hAnsi="Symbol" w:hint="default"/>
+      </w:rPr>
+    </w:lvl>
+    <w:lvl w:ilvl="7" w:tplc="04130003" w:tentative="1">
+      <w:start w:val="1"/>
+      <w:numFmt w:val="bullet"/>
+      <w:lvlText w:val="o"/>
+      <w:lvlJc w:val="left"/>
+      <w:pPr>
+        <w:ind w:left="5448" w:hanging="360"/>
+      </w:pPr>
+      <w:rPr>
+        <w:rFonts w:ascii="Courier New" w:hAnsi="Courier New" w:cs="Courier New" w:hint="default"/>
+      </w:rPr>
+    </w:lvl>
+    <w:lvl w:ilvl="8" w:tplc="04130005" w:tentative="1">
+      <w:start w:val="1"/>
+      <w:numFmt w:val="bullet"/>
+      <w:lvlText w:val=""/>
+      <w:lvlJc w:val="left"/>
+      <w:pPr>
+        <w:ind w:left="6168" w:hanging="360"/>
+      </w:pPr>
+      <w:rPr>
+        <w:rFonts w:ascii="Wingdings" w:hAnsi="Wingdings" w:hint="default"/>
+      </w:rPr>
+    </w:lvl>
+  </w:abstractNum>
+  <w:abstractNum w:abstractNumId="16">
     <w:nsid w:val="1EBD79CB"/>
     <w:multiLevelType w:val="hybridMultilevel"/>
     <w:tmpl w:val="448630F2"/>
@@ -10412,7 +10377,7 @@
       </w:rPr>
     </w:lvl>
   </w:abstractNum>
-  <w:abstractNum w:abstractNumId="16">
+  <w:abstractNum w:abstractNumId="17">
     <w:nsid w:val="208B3A7B"/>
     <w:multiLevelType w:val="hybridMultilevel"/>
     <w:tmpl w:val="A2D077C6"/>
@@ -10526,7 +10491,7 @@
       </w:rPr>
     </w:lvl>
   </w:abstractNum>
-  <w:abstractNum w:abstractNumId="17">
+  <w:abstractNum w:abstractNumId="18">
     <w:nsid w:val="23DF6E02"/>
     <w:multiLevelType w:val="multilevel"/>
     <w:tmpl w:val="596C1E38"/>
@@ -10676,7 +10641,7 @@
       </w:rPr>
     </w:lvl>
   </w:abstractNum>
-  <w:abstractNum w:abstractNumId="18">
+  <w:abstractNum w:abstractNumId="19">
     <w:nsid w:val="25FF680F"/>
     <w:multiLevelType w:val="hybridMultilevel"/>
     <w:tmpl w:val="BF5CD698"/>
@@ -10789,7 +10754,7 @@
       </w:rPr>
     </w:lvl>
   </w:abstractNum>
-  <w:abstractNum w:abstractNumId="19">
+  <w:abstractNum w:abstractNumId="20">
     <w:nsid w:val="27F636DB"/>
     <w:multiLevelType w:val="hybridMultilevel"/>
     <w:tmpl w:val="1A627060"/>
@@ -10903,7 +10868,7 @@
       </w:rPr>
     </w:lvl>
   </w:abstractNum>
-  <w:abstractNum w:abstractNumId="20">
+  <w:abstractNum w:abstractNumId="21">
     <w:nsid w:val="27F803DA"/>
     <w:multiLevelType w:val="hybridMultilevel"/>
     <w:tmpl w:val="6F1CF19C"/>
@@ -11044,7 +11009,96 @@
       </w:rPr>
     </w:lvl>
   </w:abstractNum>
-  <w:abstractNum w:abstractNumId="21">
+  <w:abstractNum w:abstractNumId="22">
+    <w:nsid w:val="2E24508F"/>
+    <w:multiLevelType w:val="hybridMultilevel"/>
+    <w:tmpl w:val="E9E81F80"/>
+    <w:lvl w:ilvl="0" w:tplc="0413000F">
+      <w:start w:val="1"/>
+      <w:numFmt w:val="decimal"/>
+      <w:lvlText w:val="%1."/>
+      <w:lvlJc w:val="left"/>
+      <w:pPr>
+        <w:ind w:left="720" w:hanging="360"/>
+      </w:pPr>
+      <w:rPr>
+        <w:rFonts w:hint="default"/>
+      </w:rPr>
+    </w:lvl>
+    <w:lvl w:ilvl="1" w:tplc="04130019" w:tentative="1">
+      <w:start w:val="1"/>
+      <w:numFmt w:val="lowerLetter"/>
+      <w:lvlText w:val="%2."/>
+      <w:lvlJc w:val="left"/>
+      <w:pPr>
+        <w:ind w:left="1440" w:hanging="360"/>
+      </w:pPr>
+    </w:lvl>
+    <w:lvl w:ilvl="2" w:tplc="0413001B" w:tentative="1">
+      <w:start w:val="1"/>
+      <w:numFmt w:val="lowerRoman"/>
+      <w:lvlText w:val="%3."/>
+      <w:lvlJc w:val="right"/>
+      <w:pPr>
+        <w:ind w:left="2160" w:hanging="180"/>
+      </w:pPr>
+    </w:lvl>
+    <w:lvl w:ilvl="3" w:tplc="0413000F" w:tentative="1">
+      <w:start w:val="1"/>
+      <w:numFmt w:val="decimal"/>
+      <w:lvlText w:val="%4."/>
+      <w:lvlJc w:val="left"/>
+      <w:pPr>
+        <w:ind w:left="2880" w:hanging="360"/>
+      </w:pPr>
+    </w:lvl>
+    <w:lvl w:ilvl="4" w:tplc="04130019" w:tentative="1">
+      <w:start w:val="1"/>
+      <w:numFmt w:val="lowerLetter"/>
+      <w:lvlText w:val="%5."/>
+      <w:lvlJc w:val="left"/>
+      <w:pPr>
+        <w:ind w:left="3600" w:hanging="360"/>
+      </w:pPr>
+    </w:lvl>
+    <w:lvl w:ilvl="5" w:tplc="0413001B" w:tentative="1">
+      <w:start w:val="1"/>
+      <w:numFmt w:val="lowerRoman"/>
+      <w:lvlText w:val="%6."/>
+      <w:lvlJc w:val="right"/>
+      <w:pPr>
+        <w:ind w:left="4320" w:hanging="180"/>
+      </w:pPr>
+    </w:lvl>
+    <w:lvl w:ilvl="6" w:tplc="0413000F" w:tentative="1">
+      <w:start w:val="1"/>
+      <w:numFmt w:val="decimal"/>
+      <w:lvlText w:val="%7."/>
+      <w:lvlJc w:val="left"/>
+      <w:pPr>
+        <w:ind w:left="5040" w:hanging="360"/>
+      </w:pPr>
+    </w:lvl>
+    <w:lvl w:ilvl="7" w:tplc="04130019" w:tentative="1">
+      <w:start w:val="1"/>
+      <w:numFmt w:val="lowerLetter"/>
+      <w:lvlText w:val="%8."/>
+      <w:lvlJc w:val="left"/>
+      <w:pPr>
+        <w:ind w:left="5760" w:hanging="360"/>
+      </w:pPr>
+    </w:lvl>
+    <w:lvl w:ilvl="8" w:tplc="0413001B" w:tentative="1">
+      <w:start w:val="1"/>
+      <w:numFmt w:val="lowerRoman"/>
+      <w:lvlText w:val="%9."/>
+      <w:lvlJc w:val="right"/>
+      <w:pPr>
+        <w:ind w:left="6480" w:hanging="180"/>
+      </w:pPr>
+    </w:lvl>
+  </w:abstractNum>
+  <w:abstractNum w:abstractNumId="23">
     <w:nsid w:val="30BF39D5"/>
     <w:multiLevelType w:val="multilevel"/>
     <w:tmpl w:val="94BA3824"/>
@@ -11205,7 +11259,7 @@
       </w:rPr>
     </w:lvl>
   </w:abstractNum>
-  <w:abstractNum w:abstractNumId="22">
+  <w:abstractNum w:abstractNumId="24">
     <w:nsid w:val="3489307C"/>
     <w:multiLevelType w:val="hybridMultilevel"/>
     <w:tmpl w:val="C5503C26"/>
@@ -11322,7 +11376,7 @@
       </w:pPr>
     </w:lvl>
   </w:abstractNum>
-  <w:abstractNum w:abstractNumId="23">
+  <w:abstractNum w:abstractNumId="25">
     <w:nsid w:val="34FB43F2"/>
     <w:multiLevelType w:val="hybridMultilevel"/>
     <w:tmpl w:val="9A16D35A"/>
@@ -11439,7 +11493,7 @@
       </w:pPr>
     </w:lvl>
   </w:abstractNum>
-  <w:abstractNum w:abstractNumId="24">
+  <w:abstractNum w:abstractNumId="26">
     <w:nsid w:val="36534FD6"/>
     <w:multiLevelType w:val="hybridMultilevel"/>
     <w:tmpl w:val="1F30C6CE"/>
@@ -11552,7 +11606,7 @@
       </w:rPr>
     </w:lvl>
   </w:abstractNum>
-  <w:abstractNum w:abstractNumId="25">
+  <w:abstractNum w:abstractNumId="27">
     <w:nsid w:val="397038CA"/>
     <w:multiLevelType w:val="hybridMultilevel"/>
     <w:tmpl w:val="DE6EDFB6"/>
@@ -11645,7 +11699,7 @@
       </w:pPr>
     </w:lvl>
   </w:abstractNum>
-  <w:abstractNum w:abstractNumId="26">
+  <w:abstractNum w:abstractNumId="28">
     <w:nsid w:val="44BB744B"/>
     <w:multiLevelType w:val="hybridMultilevel"/>
     <w:tmpl w:val="6B8A1D58"/>
@@ -11786,7 +11840,96 @@
       </w:rPr>
     </w:lvl>
   </w:abstractNum>
-  <w:abstractNum w:abstractNumId="27">
+  <w:abstractNum w:abstractNumId="29">
+    <w:nsid w:val="49C852B1"/>
+    <w:multiLevelType w:val="hybridMultilevel"/>
+    <w:tmpl w:val="0A0E0F3C"/>
+    <w:lvl w:ilvl="0" w:tplc="0413000F">
+      <w:start w:val="1"/>
+      <w:numFmt w:val="decimal"/>
+      <w:lvlText w:val="%1."/>
+      <w:lvlJc w:val="left"/>
+      <w:pPr>
+        <w:ind w:left="720" w:hanging="360"/>
+      </w:pPr>
+      <w:rPr>
+        <w:rFonts w:hint="default"/>
+      </w:rPr>
+    </w:lvl>
+    <w:lvl w:ilvl="1" w:tplc="04130019">
+      <w:start w:val="1"/>
+      <w:numFmt w:val="lowerLetter"/>
+      <w:lvlText w:val="%2."/>
+      <w:lvlJc w:val="left"/>
+      <w:pPr>
+        <w:ind w:left="1440" w:hanging="360"/>
+      </w:pPr>
+    </w:lvl>
+    <w:lvl w:ilvl="2" w:tplc="0413001B" w:tentative="1">
+      <w:start w:val="1"/>
+      <w:numFmt w:val="lowerRoman"/>
+      <w:lvlText w:val="%3."/>
+      <w:lvlJc w:val="right"/>
+      <w:pPr>
+        <w:ind w:left="2160" w:hanging="180"/>
+      </w:pPr>
+    </w:lvl>
+    <w:lvl w:ilvl="3" w:tplc="0413000F" w:tentative="1">
+      <w:start w:val="1"/>
+      <w:numFmt w:val="decimal"/>
+      <w:lvlText w:val="%4."/>
+      <w:lvlJc w:val="left"/>
+      <w:pPr>
+        <w:ind w:left="2880" w:hanging="360"/>
+      </w:pPr>
+    </w:lvl>
+    <w:lvl w:ilvl="4" w:tplc="04130019" w:tentative="1">
+      <w:start w:val="1"/>
+      <w:numFmt w:val="lowerLetter"/>
+      <w:lvlText w:val="%5."/>
+      <w:lvlJc w:val="left"/>
+      <w:pPr>
+        <w:ind w:left="3600" w:hanging="360"/>
+      </w:pPr>
+    </w:lvl>
+    <w:lvl w:ilvl="5" w:tplc="0413001B" w:tentative="1">
+      <w:start w:val="1"/>
+      <w:numFmt w:val="lowerRoman"/>
+      <w:lvlText w:val="%6."/>
+      <w:lvlJc w:val="right"/>
+      <w:pPr>
+        <w:ind w:left="4320" w:hanging="180"/>
+      </w:pPr>
+    </w:lvl>
+    <w:lvl w:ilvl="6" w:tplc="0413000F" w:tentative="1">
+      <w:start w:val="1"/>
+      <w:numFmt w:val="decimal"/>
+      <w:lvlText w:val="%7."/>
+      <w:lvlJc w:val="left"/>
+      <w:pPr>
+        <w:ind w:left="5040" w:hanging="360"/>
+      </w:pPr>
+    </w:lvl>
+    <w:lvl w:ilvl="7" w:tplc="04130019" w:tentative="1">
+      <w:start w:val="1"/>
+      <w:numFmt w:val="lowerLetter"/>
+      <w:lvlText w:val="%8."/>
+      <w:lvlJc w:val="left"/>
+      <w:pPr>
+        <w:ind w:left="5760" w:hanging="360"/>
+      </w:pPr>
+    </w:lvl>
+    <w:lvl w:ilvl="8" w:tplc="0413001B" w:tentative="1">
+      <w:start w:val="1"/>
+      <w:numFmt w:val="lowerRoman"/>
+      <w:lvlText w:val="%9."/>
+      <w:lvlJc w:val="right"/>
+      <w:pPr>
+        <w:ind w:left="6480" w:hanging="180"/>
+      </w:pPr>
+    </w:lvl>
+  </w:abstractNum>
+  <w:abstractNum w:abstractNumId="30">
     <w:nsid w:val="4F4C5179"/>
     <w:multiLevelType w:val="hybridMultilevel"/>
     <w:tmpl w:val="85406E10"/>
@@ -11875,7 +12018,7 @@
       </w:pPr>
     </w:lvl>
   </w:abstractNum>
-  <w:abstractNum w:abstractNumId="28">
+  <w:abstractNum w:abstractNumId="31">
     <w:nsid w:val="54E47C85"/>
     <w:multiLevelType w:val="hybridMultilevel"/>
     <w:tmpl w:val="66DA483E"/>
@@ -11989,7 +12132,7 @@
       </w:rPr>
     </w:lvl>
   </w:abstractNum>
-  <w:abstractNum w:abstractNumId="29">
+  <w:abstractNum w:abstractNumId="32">
     <w:nsid w:val="55A27E3B"/>
     <w:multiLevelType w:val="hybridMultilevel"/>
     <w:tmpl w:val="81F657C2"/>
@@ -12125,7 +12268,7 @@
       </w:rPr>
     </w:lvl>
   </w:abstractNum>
-  <w:abstractNum w:abstractNumId="30">
+  <w:abstractNum w:abstractNumId="33">
     <w:nsid w:val="61D57D49"/>
     <w:multiLevelType w:val="hybridMultilevel"/>
     <w:tmpl w:val="470C132C"/>
@@ -12211,7 +12354,7 @@
       </w:pPr>
     </w:lvl>
   </w:abstractNum>
-  <w:abstractNum w:abstractNumId="31">
+  <w:abstractNum w:abstractNumId="34">
     <w:nsid w:val="6A174A45"/>
     <w:multiLevelType w:val="hybridMultilevel"/>
     <w:tmpl w:val="FD845410"/>
@@ -12328,7 +12471,7 @@
       </w:pPr>
     </w:lvl>
   </w:abstractNum>
-  <w:abstractNum w:abstractNumId="32">
+  <w:abstractNum w:abstractNumId="35">
     <w:nsid w:val="71AC1762"/>
     <w:multiLevelType w:val="hybridMultilevel"/>
     <w:tmpl w:val="C57EEC80"/>
@@ -12473,19 +12616,19 @@
     <w:abstractNumId w:val="13"/>
   </w:num>
   <w:num w:numId="2">
+    <w:abstractNumId w:val="23"/>
+  </w:num>
+  <w:num w:numId="3">
     <w:abstractNumId w:val="21"/>
   </w:num>
-  <w:num w:numId="3">
-    <w:abstractNumId w:val="20"/>
-  </w:num>
   <w:num w:numId="4">
-    <w:abstractNumId w:val="15"/>
+    <w:abstractNumId w:val="16"/>
   </w:num>
   <w:num w:numId="5">
-    <w:abstractNumId w:val="17"/>
+    <w:abstractNumId w:val="18"/>
   </w:num>
   <w:num w:numId="6">
-    <w:abstractNumId w:val="32"/>
+    <w:abstractNumId w:val="35"/>
   </w:num>
   <w:num w:numId="7">
     <w:abstractNumId w:val="10"/>
@@ -12497,10 +12640,10 @@
     <w:abstractNumId w:val="0"/>
   </w:num>
   <w:num w:numId="10">
-    <w:abstractNumId w:val="22"/>
+    <w:abstractNumId w:val="24"/>
   </w:num>
   <w:num w:numId="11">
-    <w:abstractNumId w:val="26"/>
+    <w:abstractNumId w:val="28"/>
   </w:num>
   <w:num w:numId="12">
     <w:abstractNumId w:val="1"/>
@@ -12512,19 +12655,19 @@
     <w:abstractNumId w:val="4"/>
   </w:num>
   <w:num w:numId="15">
-    <w:abstractNumId w:val="31"/>
+    <w:abstractNumId w:val="34"/>
   </w:num>
   <w:num w:numId="16">
     <w:abstractNumId w:val="9"/>
   </w:num>
   <w:num w:numId="17">
-    <w:abstractNumId w:val="16"/>
+    <w:abstractNumId w:val="17"/>
   </w:num>
   <w:num w:numId="18">
-    <w:abstractNumId w:val="28"/>
+    <w:abstractNumId w:val="31"/>
   </w:num>
   <w:num w:numId="19">
-    <w:abstractNumId w:val="19"/>
+    <w:abstractNumId w:val="20"/>
   </w:num>
   <w:num w:numId="20">
     <w:abstractNumId w:val="5"/>
@@ -12536,16 +12679,16 @@
     <w:abstractNumId w:val="11"/>
   </w:num>
   <w:num w:numId="23">
+    <w:abstractNumId w:val="27"/>
+  </w:num>
+  <w:num w:numId="24">
     <w:abstractNumId w:val="25"/>
   </w:num>
-  <w:num w:numId="24">
-    <w:abstractNumId w:val="23"/>
-  </w:num>
   <w:num w:numId="25">
-    <w:abstractNumId w:val="29"/>
+    <w:abstractNumId w:val="32"/>
   </w:num>
   <w:num w:numId="26">
-    <w:abstractNumId w:val="18"/>
+    <w:abstractNumId w:val="19"/>
   </w:num>
   <w:num w:numId="27">
     <w:abstractNumId w:val="9"/>
@@ -12563,10 +12706,10 @@
     <w:abstractNumId w:val="14"/>
   </w:num>
   <w:num w:numId="29">
-    <w:abstractNumId w:val="24"/>
+    <w:abstractNumId w:val="26"/>
   </w:num>
   <w:num w:numId="30">
-    <w:abstractNumId w:val="30"/>
+    <w:abstractNumId w:val="33"/>
   </w:num>
   <w:num w:numId="31">
     <w:abstractNumId w:val="12"/>
@@ -12578,7 +12721,16 @@
     <w:abstractNumId w:val="7"/>
   </w:num>
   <w:num w:numId="34">
-    <w:abstractNumId w:val="27"/>
+    <w:abstractNumId w:val="30"/>
+  </w:num>
+  <w:num w:numId="35">
+    <w:abstractNumId w:val="22"/>
+  </w:num>
+  <w:num w:numId="36">
+    <w:abstractNumId w:val="15"/>
+  </w:num>
+  <w:num w:numId="37">
+    <w:abstractNumId w:val="29"/>
   </w:num>
   <w:numIdMacAtCleanup w:val="34"/>
 </w:numbering>
@@ -16206,6 +16358,21 @@
 </file>
 
 <file path=customXml/item1.xml><?xml version="1.0" encoding="utf-8"?>
+<?mso-contentType ?>
+<FormTemplates xmlns="http://schemas.microsoft.com/sharepoint/v3/contenttype/forms">
+  <Display>DocumentLibraryForm</Display>
+  <Edit>DocumentLibraryForm</Edit>
+  <New>DocumentLibraryForm</New>
+</FormTemplates>
+</file>
+
+<file path=customXml/item2.xml><?xml version="1.0" encoding="utf-8"?>
+<p:properties xmlns:p="http://schemas.microsoft.com/office/2006/metadata/properties" xmlns:xsi="http://www.w3.org/2001/XMLSchema-instance">
+  <documentManagement/>
+</p:properties>
+</file>
+
+<file path=customXml/item3.xml><?xml version="1.0" encoding="utf-8"?>
 <ct:contentTypeSchema xmlns:ct="http://schemas.microsoft.com/office/2006/metadata/contentType" xmlns:ma="http://schemas.microsoft.com/office/2006/metadata/properties/metaAttributes" ct:_="" ma:_="" ma:contentTypeName="Document" ma:contentTypeID="0x0101005656693BAA39FD4CBD7934CBA6A439A1" ma:contentTypeVersion="0" ma:contentTypeDescription="Create a new document." ma:contentTypeScope="" ma:versionID="b862c9977fdc094b990d9026ec03e40a">
   <xsd:schema xmlns:xsd="http://www.w3.org/2001/XMLSchema" xmlns:xs="http://www.w3.org/2001/XMLSchema" xmlns:p="http://schemas.microsoft.com/office/2006/metadata/properties" targetNamespace="http://schemas.microsoft.com/office/2006/metadata/properties" ma:root="true" ma:fieldsID="c64490b4aec6201516c3a874156f37b2">
     <xsd:element name="properties">
@@ -16319,26 +16486,27 @@
 </ct:contentTypeSchema>
 </file>
 
-<file path=customXml/item2.xml><?xml version="1.0" encoding="utf-8"?>
-<p:properties xmlns:p="http://schemas.microsoft.com/office/2006/metadata/properties" xmlns:xsi="http://www.w3.org/2001/XMLSchema-instance">
-  <documentManagement/>
-</p:properties>
-</file>
-
-<file path=customXml/item3.xml><?xml version="1.0" encoding="utf-8"?>
-<?mso-contentType ?>
-<FormTemplates xmlns="http://schemas.microsoft.com/sharepoint/v3/contenttype/forms">
-  <Display>DocumentLibraryForm</Display>
-  <Edit>DocumentLibraryForm</Edit>
-  <New>DocumentLibraryForm</New>
-</FormTemplates>
-</file>
-
 <file path=customXml/item4.xml><?xml version="1.0" encoding="utf-8"?>
 <b:Sources xmlns:b="http://schemas.openxmlformats.org/officeDocument/2006/bibliography" xmlns="http://schemas.openxmlformats.org/officeDocument/2006/bibliography" SelectedStyle="\APA.XSL" StyleName="APA"/>
 </file>
 
 <file path=customXml/itemProps1.xml><?xml version="1.0" encoding="utf-8"?>
+<ds:datastoreItem xmlns:ds="http://schemas.openxmlformats.org/officeDocument/2006/customXml" ds:itemID="{D61DCADC-7114-42BA-B891-318C51FDF7CA}">
+  <ds:schemaRefs>
+    <ds:schemaRef ds:uri="http://schemas.microsoft.com/sharepoint/v3/contenttype/forms"/>
+  </ds:schemaRefs>
+</ds:datastoreItem>
+</file>
+
+<file path=customXml/itemProps2.xml><?xml version="1.0" encoding="utf-8"?>
+<ds:datastoreItem xmlns:ds="http://schemas.openxmlformats.org/officeDocument/2006/customXml" ds:itemID="{96947FAD-45CA-4133-B184-239BDED5451D}">
+  <ds:schemaRefs>
+    <ds:schemaRef ds:uri="http://schemas.microsoft.com/office/2006/metadata/properties"/>
+  </ds:schemaRefs>
+</ds:datastoreItem>
+</file>
+
+<file path=customXml/itemProps3.xml><?xml version="1.0" encoding="utf-8"?>
 <ds:datastoreItem xmlns:ds="http://schemas.openxmlformats.org/officeDocument/2006/customXml" ds:itemID="{643A6359-1DC6-43D2-B732-751EBA690193}">
   <ds:schemaRefs>
     <ds:schemaRef ds:uri="http://schemas.microsoft.com/office/2006/metadata/contentType"/>
@@ -16354,24 +16522,8 @@
 </ds:datastoreItem>
 </file>
 
-<file path=customXml/itemProps2.xml><?xml version="1.0" encoding="utf-8"?>
-<ds:datastoreItem xmlns:ds="http://schemas.openxmlformats.org/officeDocument/2006/customXml" ds:itemID="{96947FAD-45CA-4133-B184-239BDED5451D}">
-  <ds:schemaRefs>
-    <ds:schemaRef ds:uri="http://schemas.microsoft.com/office/2006/metadata/properties"/>
-  </ds:schemaRefs>
-</ds:datastoreItem>
-</file>
-
-<file path=customXml/itemProps3.xml><?xml version="1.0" encoding="utf-8"?>
-<ds:datastoreItem xmlns:ds="http://schemas.openxmlformats.org/officeDocument/2006/customXml" ds:itemID="{D61DCADC-7114-42BA-B891-318C51FDF7CA}">
-  <ds:schemaRefs>
-    <ds:schemaRef ds:uri="http://schemas.microsoft.com/sharepoint/v3/contenttype/forms"/>
-  </ds:schemaRefs>
-</ds:datastoreItem>
-</file>
-
 <file path=customXml/itemProps4.xml><?xml version="1.0" encoding="utf-8"?>
-<ds:datastoreItem xmlns:ds="http://schemas.openxmlformats.org/officeDocument/2006/customXml" ds:itemID="{D18D54F2-9AE7-44B1-BA2F-55DCAED419D6}">
+<ds:datastoreItem xmlns:ds="http://schemas.openxmlformats.org/officeDocument/2006/customXml" ds:itemID="{C3F570BC-33C2-4336-997D-DE83B72300A9}">
   <ds:schemaRefs>
     <ds:schemaRef ds:uri="http://schemas.openxmlformats.org/officeDocument/2006/bibliography"/>
   </ds:schemaRefs>

</xml_diff>